<commit_message>
Se termino el plan de prueba. Se comenzo los casos de prueba.
</commit_message>
<xml_diff>
--- a/repository/S.A.P.O/Producto/Iteraciones/Iteracion_01/02_Documento_Requerimiento/Trazos finos/Trazo_Fino_CU_Registrar_Paciente.docx
+++ b/repository/S.A.P.O/Producto/Iteraciones/Iteracion_01/02_Documento_Requerimiento/Trazos finos/Trazo_Fino_CU_Registrar_Paciente.docx
@@ -24,13 +24,13 @@
       <w:tblGrid>
         <w:gridCol w:w="1037"/>
         <w:gridCol w:w="1312"/>
-        <w:gridCol w:w="273"/>
-        <w:gridCol w:w="2256"/>
-        <w:gridCol w:w="748"/>
-        <w:gridCol w:w="858"/>
-        <w:gridCol w:w="1323"/>
-        <w:gridCol w:w="868"/>
-        <w:gridCol w:w="2375"/>
+        <w:gridCol w:w="503"/>
+        <w:gridCol w:w="2120"/>
+        <w:gridCol w:w="787"/>
+        <w:gridCol w:w="235"/>
+        <w:gridCol w:w="1935"/>
+        <w:gridCol w:w="595"/>
+        <w:gridCol w:w="2526"/>
       </w:tblGrid>
       <w:tr>
         <w:trPr>
@@ -80,7 +80,7 @@
         </w:trPr>
         <w:tc>
           <w:tcPr>
-            <w:tcW w:w="3495" w:type="pct"/>
+            <w:tcW w:w="3547" w:type="pct"/>
             <w:gridSpan w:val="7"/>
             <w:tcBorders>
               <w:top w:val="outset" w:sz="6" w:space="0" w:color="auto"/>
@@ -116,7 +116,7 @@
         </w:tc>
         <w:tc>
           <w:tcPr>
-            <w:tcW w:w="1451" w:type="pct"/>
+            <w:tcW w:w="1399" w:type="pct"/>
             <w:gridSpan w:val="2"/>
             <w:tcBorders>
               <w:top w:val="outset" w:sz="6" w:space="0" w:color="auto"/>
@@ -320,7 +320,7 @@
         </w:trPr>
         <w:tc>
           <w:tcPr>
-            <w:tcW w:w="2510" w:type="pct"/>
+            <w:tcW w:w="2564" w:type="pct"/>
             <w:gridSpan w:val="5"/>
             <w:tcBorders>
               <w:top w:val="outset" w:sz="6" w:space="0" w:color="auto"/>
@@ -433,7 +433,7 @@
         </w:tc>
         <w:tc>
           <w:tcPr>
-            <w:tcW w:w="2435" w:type="pct"/>
+            <w:tcW w:w="2382" w:type="pct"/>
             <w:gridSpan w:val="4"/>
             <w:tcBorders>
               <w:top w:val="outset" w:sz="6" w:space="0" w:color="auto"/>
@@ -805,7 +805,7 @@
         </w:trPr>
         <w:tc>
           <w:tcPr>
-            <w:tcW w:w="2177" w:type="pct"/>
+            <w:tcW w:w="2212" w:type="pct"/>
             <w:gridSpan w:val="4"/>
             <w:tcBorders>
               <w:top w:val="outset" w:sz="6" w:space="0" w:color="auto"/>
@@ -840,7 +840,7 @@
         </w:tc>
         <w:tc>
           <w:tcPr>
-            <w:tcW w:w="2769" w:type="pct"/>
+            <w:tcW w:w="2733" w:type="pct"/>
             <w:gridSpan w:val="5"/>
             <w:tcBorders>
               <w:top w:val="outset" w:sz="6" w:space="0" w:color="auto"/>
@@ -1095,14 +1095,6 @@
               <w:t>no aplica</w:t>
             </w:r>
           </w:p>
-          <w:p>
-            <w:pPr>
-              <w:rPr>
-                <w:rFonts w:ascii="Arial" w:hAnsi="Arial" w:cs="Arial"/>
-                <w:lang w:val="es-ES" w:eastAsia="es-ES"/>
-              </w:rPr>
-            </w:pPr>
-          </w:p>
         </w:tc>
       </w:tr>
       <w:tr>
@@ -1114,7 +1106,7 @@
         </w:trPr>
         <w:tc>
           <w:tcPr>
-            <w:tcW w:w="1142" w:type="pct"/>
+            <w:tcW w:w="1238" w:type="pct"/>
             <w:gridSpan w:val="3"/>
             <w:vMerge w:val="restart"/>
             <w:tcBorders>
@@ -1157,7 +1149,7 @@
         </w:tc>
         <w:tc>
           <w:tcPr>
-            <w:tcW w:w="3804" w:type="pct"/>
+            <w:tcW w:w="3707" w:type="pct"/>
             <w:gridSpan w:val="6"/>
             <w:tcBorders>
               <w:top w:val="outset" w:sz="6" w:space="0" w:color="auto"/>
@@ -1181,15 +1173,7 @@
                 <w:b/>
                 <w:bCs/>
               </w:rPr>
-              <w:t>Éxito:</w:t>
-            </w:r>
-            <w:r>
-              <w:rPr>
-                <w:rFonts w:ascii="Arial" w:hAnsi="Arial" w:cs="Arial"/>
-                <w:b/>
-                <w:bCs/>
-              </w:rPr>
-              <w:t xml:space="preserve"> </w:t>
+              <w:t xml:space="preserve">Éxito: </w:t>
             </w:r>
           </w:p>
           <w:p>
@@ -1222,7 +1206,7 @@
         </w:trPr>
         <w:tc>
           <w:tcPr>
-            <w:tcW w:w="1142" w:type="pct"/>
+            <w:tcW w:w="1238" w:type="pct"/>
             <w:gridSpan w:val="3"/>
             <w:vMerge/>
             <w:tcBorders>
@@ -1245,7 +1229,7 @@
         </w:tc>
         <w:tc>
           <w:tcPr>
-            <w:tcW w:w="3804" w:type="pct"/>
+            <w:tcW w:w="3707" w:type="pct"/>
             <w:gridSpan w:val="6"/>
             <w:tcBorders>
               <w:top w:val="outset" w:sz="6" w:space="0" w:color="auto"/>
@@ -1269,15 +1253,7 @@
                 <w:b/>
                 <w:bCs/>
               </w:rPr>
-              <w:t>Fracaso:</w:t>
-            </w:r>
-            <w:r>
-              <w:rPr>
-                <w:rFonts w:ascii="Arial" w:hAnsi="Arial" w:cs="Arial"/>
-                <w:b/>
-                <w:bCs/>
-              </w:rPr>
-              <w:t xml:space="preserve"> </w:t>
+              <w:t xml:space="preserve">Fracaso: </w:t>
             </w:r>
           </w:p>
           <w:p>
@@ -1344,7 +1320,7 @@
         </w:trPr>
         <w:tc>
           <w:tcPr>
-            <w:tcW w:w="2894" w:type="pct"/>
+            <w:tcW w:w="2659" w:type="pct"/>
             <w:gridSpan w:val="6"/>
             <w:tcBorders>
               <w:top w:val="outset" w:sz="6" w:space="0" w:color="auto"/>
@@ -1377,7 +1353,7 @@
         </w:tc>
         <w:tc>
           <w:tcPr>
-            <w:tcW w:w="2052" w:type="pct"/>
+            <w:tcW w:w="2286" w:type="pct"/>
             <w:gridSpan w:val="3"/>
             <w:tcBorders>
               <w:top w:val="outset" w:sz="6" w:space="0" w:color="auto"/>
@@ -1416,7 +1392,7 @@
         </w:trPr>
         <w:tc>
           <w:tcPr>
-            <w:tcW w:w="2894" w:type="pct"/>
+            <w:tcW w:w="2659" w:type="pct"/>
             <w:gridSpan w:val="6"/>
             <w:tcBorders>
               <w:top w:val="outset" w:sz="6" w:space="0" w:color="auto"/>
@@ -1445,11 +1421,14 @@
               </w:rPr>
               <w:t>El caso de uso comienza cuando el Responsable de recepción de pacientes (RRP) ingresa a la opción para registrar un nuevo paciente.</w:t>
             </w:r>
-          </w:p>
-        </w:tc>
-        <w:tc>
-          <w:tcPr>
-            <w:tcW w:w="2052" w:type="pct"/>
+            <w:r>
+              <w:t xml:space="preserve"> </w:t>
+            </w:r>
+          </w:p>
+        </w:tc>
+        <w:tc>
+          <w:tcPr>
+            <w:tcW w:w="2286" w:type="pct"/>
             <w:gridSpan w:val="3"/>
             <w:tcBorders>
               <w:top w:val="outset" w:sz="6" w:space="0" w:color="auto"/>
@@ -1485,7 +1464,7 @@
         </w:trPr>
         <w:tc>
           <w:tcPr>
-            <w:tcW w:w="2894" w:type="pct"/>
+            <w:tcW w:w="2659" w:type="pct"/>
             <w:gridSpan w:val="6"/>
             <w:tcBorders>
               <w:top w:val="outset" w:sz="6" w:space="0" w:color="auto"/>
@@ -1508,16 +1487,22 @@
               </w:rPr>
             </w:pPr>
             <w:r>
-              <w:rPr>
-                <w:rFonts w:ascii="Arial" w:hAnsi="Arial" w:cs="Arial"/>
-              </w:rPr>
-              <w:t>Sistema: ofrece la oportunidad de verificar la existencia del paciente y el RRP no desea verificarla.</w:t>
-            </w:r>
-          </w:p>
-        </w:tc>
-        <w:tc>
-          <w:tcPr>
-            <w:tcW w:w="2052" w:type="pct"/>
+              <w:t>El sistema</w:t>
+            </w:r>
+            <w:r>
+              <w:rPr>
+                <w:rFonts w:ascii="Arial" w:hAnsi="Arial" w:cs="Arial"/>
+              </w:rPr>
+              <w:t xml:space="preserve"> ofrece la oportunidad de verificar la existencia del paciente</w:t>
+            </w:r>
+            <w:r>
+              <w:t xml:space="preserve">. </w:t>
+            </w:r>
+          </w:p>
+        </w:tc>
+        <w:tc>
+          <w:tcPr>
+            <w:tcW w:w="2286" w:type="pct"/>
             <w:gridSpan w:val="3"/>
             <w:tcBorders>
               <w:top w:val="outset" w:sz="6" w:space="0" w:color="auto"/>
@@ -1534,173 +1519,6 @@
                 <w:lang w:eastAsia="es-ES"/>
               </w:rPr>
             </w:pPr>
-            <w:proofErr w:type="gramStart"/>
-            <w:r>
-              <w:rPr>
-                <w:rFonts w:ascii="Arial" w:hAnsi="Arial" w:cs="Arial"/>
-                <w:lang w:eastAsia="es-ES"/>
-              </w:rPr>
-              <w:t>2.A</w:t>
-            </w:r>
-            <w:proofErr w:type="gramEnd"/>
-            <w:r>
-              <w:rPr>
-                <w:rFonts w:ascii="Arial" w:hAnsi="Arial" w:cs="Arial"/>
-                <w:lang w:eastAsia="es-ES"/>
-              </w:rPr>
-              <w:t xml:space="preserve"> Sistema: ofrece la oportunidad de verificar la existencia del paciente y el RRP desea verificarla.</w:t>
-            </w:r>
-          </w:p>
-          <w:p>
-            <w:pPr>
-              <w:jc w:val="both"/>
-              <w:rPr>
-                <w:rFonts w:ascii="Arial" w:hAnsi="Arial" w:cs="Arial"/>
-                <w:lang w:eastAsia="es-ES"/>
-              </w:rPr>
-            </w:pPr>
-            <w:proofErr w:type="gramStart"/>
-            <w:r>
-              <w:rPr>
-                <w:rFonts w:ascii="Arial" w:hAnsi="Arial" w:cs="Arial"/>
-                <w:lang w:eastAsia="es-ES"/>
-              </w:rPr>
-              <w:t>2.A.1</w:t>
-            </w:r>
-            <w:proofErr w:type="gramEnd"/>
-            <w:r>
-              <w:rPr>
-                <w:rFonts w:ascii="Arial" w:hAnsi="Arial" w:cs="Arial"/>
-                <w:lang w:eastAsia="es-ES"/>
-              </w:rPr>
-              <w:t xml:space="preserve"> Se llama al CU “Buscar paciente” y el mismo confirma que el paciente no existe.</w:t>
-            </w:r>
-          </w:p>
-          <w:p>
-            <w:pPr>
-              <w:jc w:val="both"/>
-              <w:rPr>
-                <w:rFonts w:ascii="Arial" w:hAnsi="Arial" w:cs="Arial"/>
-                <w:lang w:eastAsia="es-ES"/>
-              </w:rPr>
-            </w:pPr>
-            <w:proofErr w:type="gramStart"/>
-            <w:r>
-              <w:rPr>
-                <w:rFonts w:ascii="Arial" w:hAnsi="Arial" w:cs="Arial"/>
-                <w:lang w:eastAsia="es-ES"/>
-              </w:rPr>
-              <w:t>2.A.1.A</w:t>
-            </w:r>
-            <w:proofErr w:type="gramEnd"/>
-            <w:r>
-              <w:rPr>
-                <w:rFonts w:ascii="Arial" w:hAnsi="Arial" w:cs="Arial"/>
-                <w:lang w:eastAsia="es-ES"/>
-              </w:rPr>
-              <w:t xml:space="preserve"> Sistema: informa la situación.</w:t>
-            </w:r>
-          </w:p>
-          <w:p>
-            <w:pPr>
-              <w:jc w:val="both"/>
-              <w:rPr>
-                <w:rFonts w:ascii="Arial" w:hAnsi="Arial" w:cs="Arial"/>
-                <w:lang w:eastAsia="es-ES"/>
-              </w:rPr>
-            </w:pPr>
-            <w:proofErr w:type="gramStart"/>
-            <w:r>
-              <w:rPr>
-                <w:rFonts w:ascii="Arial" w:hAnsi="Arial" w:cs="Arial"/>
-                <w:lang w:eastAsia="es-ES"/>
-              </w:rPr>
-              <w:t>2.A.1.A.1</w:t>
-            </w:r>
-            <w:proofErr w:type="gramEnd"/>
-            <w:r>
-              <w:rPr>
-                <w:rFonts w:ascii="Arial" w:hAnsi="Arial" w:cs="Arial"/>
-                <w:lang w:eastAsia="es-ES"/>
-              </w:rPr>
-              <w:t xml:space="preserve"> Sigue el curso normal.</w:t>
-            </w:r>
-          </w:p>
-          <w:p>
-            <w:pPr>
-              <w:jc w:val="both"/>
-              <w:rPr>
-                <w:rFonts w:ascii="Arial" w:hAnsi="Arial" w:cs="Arial"/>
-                <w:lang w:eastAsia="es-ES"/>
-              </w:rPr>
-            </w:pPr>
-            <w:proofErr w:type="gramStart"/>
-            <w:r>
-              <w:rPr>
-                <w:rFonts w:ascii="Arial" w:hAnsi="Arial" w:cs="Arial"/>
-                <w:lang w:eastAsia="es-ES"/>
-              </w:rPr>
-              <w:lastRenderedPageBreak/>
-              <w:t>2.A.2</w:t>
-            </w:r>
-            <w:proofErr w:type="gramEnd"/>
-            <w:r>
-              <w:rPr>
-                <w:rFonts w:ascii="Arial" w:hAnsi="Arial" w:cs="Arial"/>
-                <w:lang w:eastAsia="es-ES"/>
-              </w:rPr>
-              <w:t xml:space="preserve"> Se llama al CU “Buscar paciente” y el mismo confirma que el paciente ya existe.</w:t>
-            </w:r>
-          </w:p>
-          <w:p>
-            <w:pPr>
-              <w:jc w:val="both"/>
-              <w:rPr>
-                <w:rFonts w:ascii="Arial" w:hAnsi="Arial" w:cs="Arial"/>
-                <w:lang w:eastAsia="es-ES"/>
-              </w:rPr>
-            </w:pPr>
-            <w:proofErr w:type="gramStart"/>
-            <w:r>
-              <w:rPr>
-                <w:rFonts w:ascii="Arial" w:hAnsi="Arial" w:cs="Arial"/>
-                <w:lang w:eastAsia="es-ES"/>
-              </w:rPr>
-              <w:t>2.A.2.A</w:t>
-            </w:r>
-            <w:proofErr w:type="gramEnd"/>
-            <w:r>
-              <w:rPr>
-                <w:rFonts w:ascii="Arial" w:hAnsi="Arial" w:cs="Arial"/>
-                <w:lang w:eastAsia="es-ES"/>
-              </w:rPr>
-              <w:t xml:space="preserve"> Sistema: informa la situación y muestra los datos del paciente.</w:t>
-            </w:r>
-          </w:p>
-          <w:p>
-            <w:pPr>
-              <w:jc w:val="both"/>
-              <w:rPr>
-                <w:rFonts w:ascii="Arial" w:hAnsi="Arial" w:cs="Arial"/>
-                <w:lang w:eastAsia="es-ES"/>
-              </w:rPr>
-            </w:pPr>
-            <w:proofErr w:type="gramStart"/>
-            <w:r>
-              <w:rPr>
-                <w:rFonts w:ascii="Arial" w:hAnsi="Arial" w:cs="Arial"/>
-                <w:lang w:eastAsia="es-ES"/>
-              </w:rPr>
-              <w:t>2.A.2.A.1</w:t>
-            </w:r>
-            <w:proofErr w:type="gramEnd"/>
-            <w:r>
-              <w:rPr>
-                <w:rFonts w:ascii="Arial" w:hAnsi="Arial" w:cs="Arial"/>
-                <w:lang w:eastAsia="es-ES"/>
-              </w:rPr>
-              <w:t xml:space="preserve"> Se cancela el CU.</w:t>
-            </w:r>
           </w:p>
         </w:tc>
       </w:tr>
@@ -1711,7 +1529,7 @@
         </w:trPr>
         <w:tc>
           <w:tcPr>
-            <w:tcW w:w="2894" w:type="pct"/>
+            <w:tcW w:w="2659" w:type="pct"/>
             <w:gridSpan w:val="6"/>
             <w:tcBorders>
               <w:top w:val="outset" w:sz="6" w:space="0" w:color="auto"/>
@@ -1729,93 +1547,318 @@
               </w:numPr>
               <w:spacing w:after="0" w:line="240" w:lineRule="auto"/>
               <w:jc w:val="both"/>
-              <w:rPr>
-                <w:rFonts w:ascii="Arial" w:hAnsi="Arial" w:cs="Arial"/>
-                <w:lang w:val="es-ES" w:eastAsia="es-ES"/>
-              </w:rPr>
-            </w:pPr>
-            <w:r>
-              <w:rPr>
-                <w:rFonts w:ascii="Arial" w:hAnsi="Arial" w:cs="Arial"/>
+            </w:pPr>
+            <w:r>
+              <w:t>E</w:t>
+            </w:r>
+            <w:r>
+              <w:rPr>
+                <w:rFonts w:ascii="Arial" w:hAnsi="Arial" w:cs="Arial"/>
+              </w:rPr>
+              <w:t>l RRP no desea verificar</w:t>
+            </w:r>
+            <w:r>
+              <w:t xml:space="preserve"> la existencia del paciente. </w:t>
+            </w:r>
+          </w:p>
+        </w:tc>
+        <w:tc>
+          <w:tcPr>
+            <w:tcW w:w="2286" w:type="pct"/>
+            <w:gridSpan w:val="3"/>
+            <w:tcBorders>
+              <w:top w:val="outset" w:sz="6" w:space="0" w:color="auto"/>
+              <w:left w:val="outset" w:sz="6" w:space="0" w:color="auto"/>
+              <w:bottom w:val="outset" w:sz="6" w:space="0" w:color="auto"/>
+              <w:right w:val="outset" w:sz="6" w:space="0" w:color="auto"/>
+            </w:tcBorders>
+          </w:tcPr>
+          <w:p>
+            <w:pPr>
+              <w:jc w:val="both"/>
+              <w:rPr>
+                <w:rFonts w:ascii="Arial" w:hAnsi="Arial" w:cs="Arial"/>
+                <w:lang w:eastAsia="es-ES"/>
+              </w:rPr>
+            </w:pPr>
+            <w:proofErr w:type="gramStart"/>
+            <w:r>
+              <w:rPr>
+                <w:lang w:eastAsia="es-ES"/>
+              </w:rPr>
+              <w:t>3</w:t>
+            </w:r>
+            <w:r>
+              <w:rPr>
+                <w:rFonts w:ascii="Arial" w:hAnsi="Arial" w:cs="Arial"/>
+                <w:lang w:eastAsia="es-ES"/>
+              </w:rPr>
+              <w:t>.A</w:t>
+            </w:r>
+            <w:proofErr w:type="gramEnd"/>
+            <w:r>
+              <w:rPr>
+                <w:rFonts w:ascii="Arial" w:hAnsi="Arial" w:cs="Arial"/>
+                <w:lang w:eastAsia="es-ES"/>
+              </w:rPr>
+              <w:t xml:space="preserve"> </w:t>
+            </w:r>
+            <w:r>
+              <w:rPr>
+                <w:lang w:eastAsia="es-ES"/>
+              </w:rPr>
+              <w:t xml:space="preserve">El RRP desea verificar la existencia del paciente. </w:t>
+            </w:r>
+            <w:r>
+              <w:rPr>
+                <w:b/>
+                <w:lang w:eastAsia="es-ES"/>
+              </w:rPr>
+              <w:t>(</w:t>
+            </w:r>
+          </w:p>
+          <w:p>
+            <w:pPr>
+              <w:jc w:val="both"/>
+              <w:rPr>
+                <w:rFonts w:ascii="Arial" w:hAnsi="Arial" w:cs="Arial"/>
+                <w:lang w:eastAsia="es-ES"/>
+              </w:rPr>
+            </w:pPr>
+            <w:proofErr w:type="gramStart"/>
+            <w:r>
+              <w:rPr>
+                <w:lang w:eastAsia="es-ES"/>
+              </w:rPr>
+              <w:t>3</w:t>
+            </w:r>
+            <w:r>
+              <w:rPr>
+                <w:rFonts w:ascii="Arial" w:hAnsi="Arial" w:cs="Arial"/>
+                <w:lang w:eastAsia="es-ES"/>
+              </w:rPr>
+              <w:t>.A.1</w:t>
+            </w:r>
+            <w:proofErr w:type="gramEnd"/>
+            <w:r>
+              <w:rPr>
+                <w:rFonts w:ascii="Arial" w:hAnsi="Arial" w:cs="Arial"/>
+                <w:lang w:eastAsia="es-ES"/>
+              </w:rPr>
+              <w:t xml:space="preserve"> Se llama al CU “Buscar paciente” y el mismo confirma que el paciente no existe.</w:t>
+            </w:r>
+            <w:r>
+              <w:rPr>
+                <w:lang w:eastAsia="es-ES"/>
+              </w:rPr>
+              <w:t xml:space="preserve"> </w:t>
+            </w:r>
+          </w:p>
+          <w:p>
+            <w:pPr>
+              <w:jc w:val="both"/>
+              <w:rPr>
+                <w:rFonts w:ascii="Arial" w:hAnsi="Arial" w:cs="Arial"/>
+                <w:lang w:eastAsia="es-ES"/>
+              </w:rPr>
+            </w:pPr>
+            <w:proofErr w:type="gramStart"/>
+            <w:r>
+              <w:rPr>
+                <w:lang w:eastAsia="es-ES"/>
+              </w:rPr>
+              <w:t>3</w:t>
+            </w:r>
+            <w:r>
+              <w:rPr>
+                <w:rFonts w:ascii="Arial" w:hAnsi="Arial" w:cs="Arial"/>
+                <w:lang w:eastAsia="es-ES"/>
+              </w:rPr>
+              <w:t>.A.1.A</w:t>
+            </w:r>
+            <w:proofErr w:type="gramEnd"/>
+            <w:r>
+              <w:rPr>
+                <w:rFonts w:ascii="Arial" w:hAnsi="Arial" w:cs="Arial"/>
+                <w:lang w:eastAsia="es-ES"/>
+              </w:rPr>
+              <w:t xml:space="preserve"> </w:t>
+            </w:r>
+            <w:r>
+              <w:rPr>
+                <w:lang w:eastAsia="es-ES"/>
+              </w:rPr>
+              <w:t>El sistema</w:t>
+            </w:r>
+            <w:r>
+              <w:rPr>
+                <w:rFonts w:ascii="Arial" w:hAnsi="Arial" w:cs="Arial"/>
+                <w:lang w:eastAsia="es-ES"/>
+              </w:rPr>
+              <w:t xml:space="preserve"> informa la situación.</w:t>
+            </w:r>
+            <w:r>
+              <w:rPr>
+                <w:lang w:eastAsia="es-ES"/>
+              </w:rPr>
+              <w:t xml:space="preserve"> </w:t>
+            </w:r>
+          </w:p>
+          <w:p>
+            <w:pPr>
+              <w:jc w:val="both"/>
+              <w:rPr>
+                <w:rFonts w:ascii="Arial" w:hAnsi="Arial" w:cs="Arial"/>
+                <w:lang w:eastAsia="es-ES"/>
+              </w:rPr>
+            </w:pPr>
+            <w:proofErr w:type="gramStart"/>
+            <w:r>
+              <w:rPr>
+                <w:lang w:eastAsia="es-ES"/>
+              </w:rPr>
+              <w:t>3</w:t>
+            </w:r>
+            <w:r>
+              <w:rPr>
+                <w:rFonts w:ascii="Arial" w:hAnsi="Arial" w:cs="Arial"/>
+                <w:lang w:eastAsia="es-ES"/>
+              </w:rPr>
+              <w:t>.A.1.A.1</w:t>
+            </w:r>
+            <w:proofErr w:type="gramEnd"/>
+            <w:r>
+              <w:rPr>
+                <w:rFonts w:ascii="Arial" w:hAnsi="Arial" w:cs="Arial"/>
+                <w:lang w:eastAsia="es-ES"/>
+              </w:rPr>
+              <w:t xml:space="preserve"> Sigue el curso normal.</w:t>
+            </w:r>
+          </w:p>
+          <w:p>
+            <w:pPr>
+              <w:jc w:val="both"/>
+              <w:rPr>
+                <w:rFonts w:ascii="Arial" w:hAnsi="Arial" w:cs="Arial"/>
+                <w:lang w:eastAsia="es-ES"/>
+              </w:rPr>
+            </w:pPr>
+            <w:proofErr w:type="gramStart"/>
+            <w:r>
+              <w:rPr>
+                <w:lang w:eastAsia="es-ES"/>
+              </w:rPr>
+              <w:t>3</w:t>
+            </w:r>
+            <w:r>
+              <w:rPr>
+                <w:rFonts w:ascii="Arial" w:hAnsi="Arial" w:cs="Arial"/>
+                <w:lang w:eastAsia="es-ES"/>
+              </w:rPr>
+              <w:t>.A.2</w:t>
+            </w:r>
+            <w:proofErr w:type="gramEnd"/>
+            <w:r>
+              <w:rPr>
+                <w:rFonts w:ascii="Arial" w:hAnsi="Arial" w:cs="Arial"/>
+                <w:lang w:eastAsia="es-ES"/>
+              </w:rPr>
+              <w:t xml:space="preserve"> Se llama al CU “Buscar paciente” y el </w:t>
+            </w:r>
+            <w:r>
+              <w:rPr>
+                <w:rFonts w:ascii="Arial" w:hAnsi="Arial" w:cs="Arial"/>
+                <w:lang w:eastAsia="es-ES"/>
               </w:rPr>
               <w:lastRenderedPageBreak/>
-              <w:t>S</w:t>
-            </w:r>
-            <w:r>
-              <w:rPr>
-                <w:rFonts w:ascii="Arial" w:hAnsi="Arial" w:cs="Arial"/>
-              </w:rPr>
-              <w:t>istema</w:t>
-            </w:r>
-            <w:r>
-              <w:rPr>
-                <w:rFonts w:ascii="Arial" w:hAnsi="Arial" w:cs="Arial"/>
-              </w:rPr>
-              <w:t>:</w:t>
-            </w:r>
-            <w:r>
-              <w:rPr>
-                <w:rFonts w:ascii="Arial" w:hAnsi="Arial" w:cs="Arial"/>
-              </w:rPr>
-              <w:t xml:space="preserve"> solicita </w:t>
-            </w:r>
-            <w:r>
-              <w:rPr>
-                <w:rFonts w:ascii="Arial" w:hAnsi="Arial" w:cs="Arial"/>
-              </w:rPr>
-              <w:t xml:space="preserve">se ingrese </w:t>
-            </w:r>
-            <w:r>
-              <w:rPr>
-                <w:rFonts w:ascii="Arial" w:hAnsi="Arial" w:cs="Arial"/>
-                <w:b/>
-              </w:rPr>
-              <w:t>nombres y apellido del paciente, nº de documento, fecha de nacimiento, estado civil, n</w:t>
-            </w:r>
-            <w:r>
-              <w:rPr>
-                <w:rFonts w:ascii="Arial" w:hAnsi="Arial" w:cs="Arial"/>
-                <w:b/>
-              </w:rPr>
-              <w:t>acionalidad, lugar de nacimiento, provincia, obra social, religión, nivel de estudios, trabajo o profesión, domicilio actual, teléfono, celular, médico de cabecera, teléfono del médico de cabecera, si posee servicios de emergencia, cuál de ellos, si el paciente se encuentra privado de la libertad y donde</w:t>
-            </w:r>
-            <w:r>
-              <w:rPr>
-                <w:rFonts w:ascii="Arial" w:hAnsi="Arial" w:cs="Arial"/>
-              </w:rPr>
-              <w:t>.</w:t>
-            </w:r>
-          </w:p>
-        </w:tc>
-        <w:tc>
-          <w:tcPr>
-            <w:tcW w:w="2052" w:type="pct"/>
-            <w:gridSpan w:val="3"/>
-            <w:tcBorders>
-              <w:top w:val="outset" w:sz="6" w:space="0" w:color="auto"/>
-              <w:left w:val="outset" w:sz="6" w:space="0" w:color="auto"/>
-              <w:bottom w:val="outset" w:sz="6" w:space="0" w:color="auto"/>
-              <w:right w:val="outset" w:sz="6" w:space="0" w:color="auto"/>
-            </w:tcBorders>
-          </w:tcPr>
-          <w:p>
-            <w:pPr>
-              <w:pStyle w:val="Textoindependiente"/>
-              <w:rPr>
-                <w:rFonts w:ascii="Arial" w:hAnsi="Arial" w:cs="Arial"/>
-                <w:szCs w:val="22"/>
-              </w:rPr>
-            </w:pPr>
-          </w:p>
-          <w:p>
-            <w:pPr>
-              <w:ind w:firstLine="434"/>
-              <w:jc w:val="both"/>
-              <w:rPr>
-                <w:rFonts w:ascii="Arial" w:hAnsi="Arial" w:cs="Arial"/>
-                <w:lang w:val="es-ES" w:eastAsia="es-ES"/>
-              </w:rPr>
-            </w:pPr>
+              <w:t>mismo confirma que el paciente ya existe.</w:t>
+            </w:r>
+            <w:r>
+              <w:rPr>
+                <w:lang w:eastAsia="es-ES"/>
+              </w:rPr>
+              <w:t xml:space="preserve"> </w:t>
+            </w:r>
+          </w:p>
+          <w:p>
+            <w:pPr>
+              <w:jc w:val="both"/>
+              <w:rPr>
+                <w:rFonts w:ascii="Arial" w:hAnsi="Arial" w:cs="Arial"/>
+                <w:lang w:eastAsia="es-ES"/>
+              </w:rPr>
+            </w:pPr>
+            <w:proofErr w:type="gramStart"/>
+            <w:r>
+              <w:rPr>
+                <w:lang w:eastAsia="es-ES"/>
+              </w:rPr>
+              <w:t>3</w:t>
+            </w:r>
+            <w:r>
+              <w:rPr>
+                <w:rFonts w:ascii="Arial" w:hAnsi="Arial" w:cs="Arial"/>
+                <w:lang w:eastAsia="es-ES"/>
+              </w:rPr>
+              <w:t>.A.2.A</w:t>
+            </w:r>
+            <w:proofErr w:type="gramEnd"/>
+            <w:r>
+              <w:rPr>
+                <w:rFonts w:ascii="Arial" w:hAnsi="Arial" w:cs="Arial"/>
+                <w:lang w:eastAsia="es-ES"/>
+              </w:rPr>
+              <w:t xml:space="preserve"> </w:t>
+            </w:r>
+            <w:r>
+              <w:rPr>
+                <w:lang w:eastAsia="es-ES"/>
+              </w:rPr>
+              <w:t xml:space="preserve">El sistema </w:t>
+            </w:r>
+            <w:r>
+              <w:rPr>
+                <w:rFonts w:ascii="Arial" w:hAnsi="Arial" w:cs="Arial"/>
+                <w:lang w:eastAsia="es-ES"/>
+              </w:rPr>
+              <w:t>informa la situación y muestra los datos del paciente.</w:t>
+            </w:r>
+            <w:r>
+              <w:rPr>
+                <w:lang w:eastAsia="es-ES"/>
+              </w:rPr>
+              <w:t xml:space="preserve"> </w:t>
+            </w:r>
+          </w:p>
+          <w:p>
+            <w:pPr>
+              <w:jc w:val="both"/>
+              <w:rPr>
+                <w:lang w:eastAsia="es-ES"/>
+              </w:rPr>
+            </w:pPr>
+            <w:proofErr w:type="gramStart"/>
+            <w:r>
+              <w:rPr>
+                <w:lang w:eastAsia="es-ES"/>
+              </w:rPr>
+              <w:t>3</w:t>
+            </w:r>
+            <w:r>
+              <w:rPr>
+                <w:rFonts w:ascii="Arial" w:hAnsi="Arial" w:cs="Arial"/>
+                <w:lang w:eastAsia="es-ES"/>
+              </w:rPr>
+              <w:t>.A.2.A.1</w:t>
+            </w:r>
+            <w:proofErr w:type="gramEnd"/>
+            <w:r>
+              <w:rPr>
+                <w:rFonts w:ascii="Arial" w:hAnsi="Arial" w:cs="Arial"/>
+                <w:lang w:eastAsia="es-ES"/>
+              </w:rPr>
+              <w:t xml:space="preserve"> Se cancela el CU.</w:t>
+            </w:r>
           </w:p>
         </w:tc>
       </w:tr>
@@ -1826,7 +1869,7 @@
         </w:trPr>
         <w:tc>
           <w:tcPr>
-            <w:tcW w:w="2894" w:type="pct"/>
+            <w:tcW w:w="2659" w:type="pct"/>
             <w:gridSpan w:val="6"/>
             <w:tcBorders>
               <w:top w:val="outset" w:sz="6" w:space="0" w:color="auto"/>
@@ -1850,41 +1893,29 @@
               </w:rPr>
             </w:pPr>
             <w:r>
-              <w:rPr>
-                <w:rFonts w:ascii="Arial" w:hAnsi="Arial" w:cs="Arial"/>
-              </w:rPr>
-              <w:t>RRP</w:t>
-            </w:r>
-            <w:r>
-              <w:rPr>
-                <w:rFonts w:ascii="Arial" w:hAnsi="Arial" w:cs="Arial"/>
-              </w:rPr>
-              <w:t>:</w:t>
-            </w:r>
-            <w:r>
-              <w:rPr>
-                <w:rFonts w:ascii="Arial" w:hAnsi="Arial" w:cs="Arial"/>
-              </w:rPr>
-              <w:t xml:space="preserve"> ingresa </w:t>
-            </w:r>
-            <w:r>
-              <w:rPr>
-                <w:rFonts w:ascii="Arial" w:hAnsi="Arial" w:cs="Arial"/>
-                <w:b/>
-              </w:rPr>
-              <w:t>nombres y apellido del paciente, nº de documento, fecha de nacimiento, estado civil, nacionalidad, lugar de nacimiento, provincia, obra social, religión, nivel de estudios, trabajo o profesión, domicilio actual, teléfono, celular, médico de cabecera, teléfono del médico de cabecera, si posee servicios de emergencia, cuál de ellos, si el paciente se encuentra privado de la libertad y donde</w:t>
-            </w:r>
-            <w:r>
-              <w:rPr>
-                <w:rFonts w:ascii="Arial" w:hAnsi="Arial" w:cs="Arial"/>
-              </w:rPr>
-              <w:t>.</w:t>
-            </w:r>
-          </w:p>
-        </w:tc>
-        <w:tc>
-          <w:tcPr>
-            <w:tcW w:w="2052" w:type="pct"/>
+              <w:lastRenderedPageBreak/>
+              <w:t>El sistema</w:t>
+            </w:r>
+            <w:r>
+              <w:rPr>
+                <w:rFonts w:ascii="Arial" w:hAnsi="Arial" w:cs="Arial"/>
+              </w:rPr>
+              <w:t xml:space="preserve"> solicita se ingrese </w:t>
+            </w:r>
+            <w:r>
+              <w:rPr>
+                <w:rFonts w:ascii="Arial" w:hAnsi="Arial" w:cs="Arial"/>
+              </w:rPr>
+              <w:t>nombres y apellido del paciente, nº de documento, fecha de nacimiento, estado civil, nacionalidad, lugar de nacimiento, provincia, obra social, religión, nivel de estudios, trabajo o profesión, domicilio actual, teléfono, celular, médico de cabecera, teléfono del médico de cabecera, si posee servicios de emergencia, cuál de ellos, si el paciente se encuentra privado de la libertad y donde.</w:t>
+            </w:r>
+            <w:r>
+              <w:t xml:space="preserve"> </w:t>
+            </w:r>
+          </w:p>
+        </w:tc>
+        <w:tc>
+          <w:tcPr>
+            <w:tcW w:w="2286" w:type="pct"/>
             <w:gridSpan w:val="3"/>
             <w:tcBorders>
               <w:top w:val="outset" w:sz="6" w:space="0" w:color="auto"/>
@@ -1892,10 +1923,19 @@
               <w:bottom w:val="outset" w:sz="6" w:space="0" w:color="auto"/>
               <w:right w:val="outset" w:sz="6" w:space="0" w:color="auto"/>
             </w:tcBorders>
-            <w:hideMark/>
-          </w:tcPr>
-          <w:p>
-            <w:pPr>
+          </w:tcPr>
+          <w:p>
+            <w:pPr>
+              <w:pStyle w:val="Textoindependiente"/>
+              <w:rPr>
+                <w:rFonts w:ascii="Arial" w:hAnsi="Arial" w:cs="Arial"/>
+                <w:szCs w:val="22"/>
+              </w:rPr>
+            </w:pPr>
+          </w:p>
+          <w:p>
+            <w:pPr>
+              <w:ind w:firstLine="434"/>
               <w:jc w:val="both"/>
               <w:rPr>
                 <w:rFonts w:ascii="Arial" w:hAnsi="Arial" w:cs="Arial"/>
@@ -1912,7 +1952,7 @@
         </w:trPr>
         <w:tc>
           <w:tcPr>
-            <w:tcW w:w="2894" w:type="pct"/>
+            <w:tcW w:w="2659" w:type="pct"/>
             <w:gridSpan w:val="6"/>
             <w:tcBorders>
               <w:top w:val="outset" w:sz="6" w:space="0" w:color="auto"/>
@@ -1936,16 +1976,28 @@
               </w:rPr>
             </w:pPr>
             <w:r>
-              <w:rPr>
-                <w:rFonts w:ascii="Arial" w:hAnsi="Arial" w:cs="Arial"/>
-              </w:rPr>
-              <w:t>Sistema: verifica que  los campos obligatorios se hayan ingresado y es así.</w:t>
-            </w:r>
-          </w:p>
-        </w:tc>
-        <w:tc>
-          <w:tcPr>
-            <w:tcW w:w="2052" w:type="pct"/>
+              <w:t>El RRP</w:t>
+            </w:r>
+            <w:r>
+              <w:rPr>
+                <w:rFonts w:ascii="Arial" w:hAnsi="Arial" w:cs="Arial"/>
+              </w:rPr>
+              <w:t xml:space="preserve"> ingresa </w:t>
+            </w:r>
+            <w:r>
+              <w:rPr>
+                <w:rFonts w:ascii="Arial" w:hAnsi="Arial" w:cs="Arial"/>
+              </w:rPr>
+              <w:t>nombres y apellido del paciente, nº de documento, fecha de nacimiento, estado civil, nacionalidad, lugar de nacimiento, provincia, obra social, religión, nivel de estudios, trabajo o profesión, domicilio actual, teléfono, celular, médico de cabecera, teléfono del médico de cabecera, si posee servicios de emergencia, cuál de ellos, si el paciente se encuentra privado de la libertad y donde.</w:t>
+            </w:r>
+            <w:r>
+              <w:t xml:space="preserve"> </w:t>
+            </w:r>
+          </w:p>
+        </w:tc>
+        <w:tc>
+          <w:tcPr>
+            <w:tcW w:w="2286" w:type="pct"/>
             <w:gridSpan w:val="3"/>
             <w:tcBorders>
               <w:top w:val="outset" w:sz="6" w:space="0" w:color="auto"/>
@@ -1963,145 +2015,6 @@
                 <w:lang w:val="es-ES" w:eastAsia="es-ES"/>
               </w:rPr>
             </w:pPr>
-            <w:proofErr w:type="gramStart"/>
-            <w:r>
-              <w:rPr>
-                <w:rFonts w:ascii="Arial" w:hAnsi="Arial" w:cs="Arial"/>
-                <w:lang w:val="es-ES" w:eastAsia="es-ES"/>
-              </w:rPr>
-              <w:t>7.A</w:t>
-            </w:r>
-            <w:proofErr w:type="gramEnd"/>
-            <w:r>
-              <w:rPr>
-                <w:rFonts w:ascii="Arial" w:hAnsi="Arial" w:cs="Arial"/>
-                <w:lang w:val="es-ES" w:eastAsia="es-ES"/>
-              </w:rPr>
-              <w:t xml:space="preserve"> </w:t>
-            </w:r>
-            <w:r>
-              <w:rPr>
-                <w:rFonts w:ascii="Arial" w:hAnsi="Arial" w:cs="Arial"/>
-                <w:lang w:val="es-ES" w:eastAsia="es-ES"/>
-              </w:rPr>
-              <w:t>Sistema: verifica que los campos obligatorios se hayan ingresado y no es así.</w:t>
-            </w:r>
-          </w:p>
-          <w:p>
-            <w:pPr>
-              <w:jc w:val="both"/>
-              <w:rPr>
-                <w:rFonts w:ascii="Arial" w:hAnsi="Arial" w:cs="Arial"/>
-                <w:lang w:val="es-ES" w:eastAsia="es-ES"/>
-              </w:rPr>
-            </w:pPr>
-            <w:proofErr w:type="gramStart"/>
-            <w:r>
-              <w:rPr>
-                <w:rFonts w:ascii="Arial" w:hAnsi="Arial" w:cs="Arial"/>
-                <w:lang w:val="es-ES" w:eastAsia="es-ES"/>
-              </w:rPr>
-              <w:t>7.A.1</w:t>
-            </w:r>
-            <w:proofErr w:type="gramEnd"/>
-            <w:r>
-              <w:rPr>
-                <w:rFonts w:ascii="Arial" w:hAnsi="Arial" w:cs="Arial"/>
-                <w:lang w:val="es-ES" w:eastAsia="es-ES"/>
-              </w:rPr>
-              <w:t xml:space="preserve"> Sistema: solicita que se ingresen los campos obligatorios faltantes.</w:t>
-            </w:r>
-          </w:p>
-          <w:p>
-            <w:pPr>
-              <w:jc w:val="both"/>
-              <w:rPr>
-                <w:rFonts w:ascii="Arial" w:hAnsi="Arial" w:cs="Arial"/>
-                <w:lang w:val="es-ES" w:eastAsia="es-ES"/>
-              </w:rPr>
-            </w:pPr>
-            <w:r>
-              <w:rPr>
-                <w:rFonts w:ascii="Arial" w:hAnsi="Arial" w:cs="Arial"/>
-                <w:lang w:val="es-ES" w:eastAsia="es-ES"/>
-              </w:rPr>
-              <w:t>7.A.1.A RRP: ingresa los campos obligatorios faltantes</w:t>
-            </w:r>
-          </w:p>
-          <w:p>
-            <w:pPr>
-              <w:jc w:val="both"/>
-              <w:rPr>
-                <w:rFonts w:ascii="Arial" w:hAnsi="Arial" w:cs="Arial"/>
-                <w:lang w:val="es-ES" w:eastAsia="es-ES"/>
-              </w:rPr>
-            </w:pPr>
-            <w:proofErr w:type="gramStart"/>
-            <w:r>
-              <w:rPr>
-                <w:rFonts w:ascii="Arial" w:hAnsi="Arial" w:cs="Arial"/>
-                <w:lang w:val="es-ES" w:eastAsia="es-ES"/>
-              </w:rPr>
-              <w:t>7.A.1.A.1</w:t>
-            </w:r>
-            <w:proofErr w:type="gramEnd"/>
-            <w:r>
-              <w:rPr>
-                <w:rFonts w:ascii="Arial" w:hAnsi="Arial" w:cs="Arial"/>
-                <w:lang w:val="es-ES" w:eastAsia="es-ES"/>
-              </w:rPr>
-              <w:t xml:space="preserve"> Sigue el curso normal.</w:t>
-            </w:r>
-          </w:p>
-          <w:p>
-            <w:pPr>
-              <w:jc w:val="both"/>
-              <w:rPr>
-                <w:rFonts w:ascii="Arial" w:hAnsi="Arial" w:cs="Arial"/>
-                <w:lang w:val="es-ES" w:eastAsia="es-ES"/>
-              </w:rPr>
-            </w:pPr>
-            <w:proofErr w:type="gramStart"/>
-            <w:r>
-              <w:rPr>
-                <w:rFonts w:ascii="Arial" w:hAnsi="Arial" w:cs="Arial"/>
-                <w:lang w:val="es-ES" w:eastAsia="es-ES"/>
-              </w:rPr>
-              <w:t>7.A.1.B</w:t>
-            </w:r>
-            <w:proofErr w:type="gramEnd"/>
-            <w:r>
-              <w:rPr>
-                <w:rFonts w:ascii="Arial" w:hAnsi="Arial" w:cs="Arial"/>
-                <w:lang w:val="es-ES" w:eastAsia="es-ES"/>
-              </w:rPr>
-              <w:t xml:space="preserve"> RRP: no ingresa los campos faltantes.</w:t>
-            </w:r>
-          </w:p>
-          <w:p>
-            <w:pPr>
-              <w:jc w:val="both"/>
-              <w:rPr>
-                <w:rFonts w:ascii="Arial" w:hAnsi="Arial" w:cs="Arial"/>
-                <w:lang w:val="es-ES" w:eastAsia="es-ES"/>
-              </w:rPr>
-            </w:pPr>
-            <w:proofErr w:type="gramStart"/>
-            <w:r>
-              <w:rPr>
-                <w:rFonts w:ascii="Arial" w:hAnsi="Arial" w:cs="Arial"/>
-                <w:lang w:val="es-ES" w:eastAsia="es-ES"/>
-              </w:rPr>
-              <w:t>7.A.1.B.1</w:t>
-            </w:r>
-            <w:proofErr w:type="gramEnd"/>
-            <w:r>
-              <w:rPr>
-                <w:rFonts w:ascii="Arial" w:hAnsi="Arial" w:cs="Arial"/>
-                <w:lang w:val="es-ES" w:eastAsia="es-ES"/>
-              </w:rPr>
-              <w:t xml:space="preserve"> Se cancela en CU.</w:t>
-            </w:r>
           </w:p>
         </w:tc>
       </w:tr>
@@ -2112,7 +2025,7 @@
         </w:trPr>
         <w:tc>
           <w:tcPr>
-            <w:tcW w:w="2894" w:type="pct"/>
+            <w:tcW w:w="2659" w:type="pct"/>
             <w:gridSpan w:val="6"/>
             <w:tcBorders>
               <w:top w:val="outset" w:sz="6" w:space="0" w:color="auto"/>
@@ -2120,6 +2033,7 @@
               <w:bottom w:val="outset" w:sz="6" w:space="0" w:color="auto"/>
               <w:right w:val="outset" w:sz="6" w:space="0" w:color="auto"/>
             </w:tcBorders>
+            <w:hideMark/>
           </w:tcPr>
           <w:p>
             <w:pPr>
@@ -2135,17 +2049,22 @@
               </w:rPr>
             </w:pPr>
             <w:r>
-              <w:rPr>
-                <w:rFonts w:ascii="Arial" w:hAnsi="Arial" w:cs="Arial"/>
-                <w:lang w:val="es-ES" w:eastAsia="es-ES"/>
-              </w:rPr>
-              <w:t>Sistema: verifica que los tipos de datos ingresados son correctos y es así.</w:t>
-            </w:r>
-          </w:p>
-        </w:tc>
-        <w:tc>
-          <w:tcPr>
-            <w:tcW w:w="2052" w:type="pct"/>
+              <w:t>El sistema</w:t>
+            </w:r>
+            <w:r>
+              <w:rPr>
+                <w:rFonts w:ascii="Arial" w:hAnsi="Arial" w:cs="Arial"/>
+              </w:rPr>
+              <w:t xml:space="preserve"> verifica que  los campos obligatorios se hayan ingresado y es así.</w:t>
+            </w:r>
+            <w:r>
+              <w:t xml:space="preserve"> </w:t>
+            </w:r>
+          </w:p>
+        </w:tc>
+        <w:tc>
+          <w:tcPr>
+            <w:tcW w:w="2286" w:type="pct"/>
             <w:gridSpan w:val="3"/>
             <w:tcBorders>
               <w:top w:val="outset" w:sz="6" w:space="0" w:color="auto"/>
@@ -2153,6 +2072,7 @@
               <w:bottom w:val="outset" w:sz="6" w:space="0" w:color="auto"/>
               <w:right w:val="outset" w:sz="6" w:space="0" w:color="auto"/>
             </w:tcBorders>
+            <w:hideMark/>
           </w:tcPr>
           <w:p>
             <w:pPr>
@@ -2165,10 +2085,16 @@
             <w:proofErr w:type="gramStart"/>
             <w:r>
               <w:rPr>
-                <w:rFonts w:ascii="Arial" w:hAnsi="Arial" w:cs="Arial"/>
-                <w:lang w:val="es-ES" w:eastAsia="es-ES"/>
-              </w:rPr>
-              <w:t>7.A</w:t>
+                <w:lang w:val="es-ES" w:eastAsia="es-ES"/>
+              </w:rPr>
+              <w:t>6</w:t>
+            </w:r>
+            <w:r>
+              <w:rPr>
+                <w:rFonts w:ascii="Arial" w:hAnsi="Arial" w:cs="Arial"/>
+                <w:lang w:val="es-ES" w:eastAsia="es-ES"/>
+              </w:rPr>
+              <w:t>.A</w:t>
             </w:r>
             <w:proofErr w:type="gramEnd"/>
             <w:r>
@@ -2180,24 +2106,22 @@
             </w:r>
             <w:r>
               <w:rPr>
-                <w:rFonts w:ascii="Arial" w:hAnsi="Arial" w:cs="Arial"/>
-                <w:lang w:val="es-ES" w:eastAsia="es-ES"/>
-              </w:rPr>
-              <w:t xml:space="preserve">Sistema: verifica que </w:t>
-            </w:r>
-            <w:r>
-              <w:rPr>
-                <w:rFonts w:ascii="Arial" w:hAnsi="Arial" w:cs="Arial"/>
-                <w:lang w:val="es-ES" w:eastAsia="es-ES"/>
-              </w:rPr>
-              <w:t>los tipos de datos ingresados son correctos y no es así</w:t>
-            </w:r>
-            <w:r>
-              <w:rPr>
-                <w:rFonts w:ascii="Arial" w:hAnsi="Arial" w:cs="Arial"/>
-                <w:lang w:val="es-ES" w:eastAsia="es-ES"/>
-              </w:rPr>
-              <w:t>.</w:t>
+                <w:lang w:val="es-ES" w:eastAsia="es-ES"/>
+              </w:rPr>
+              <w:t>El sistema</w:t>
+            </w:r>
+            <w:r>
+              <w:rPr>
+                <w:rFonts w:ascii="Arial" w:hAnsi="Arial" w:cs="Arial"/>
+                <w:lang w:val="es-ES" w:eastAsia="es-ES"/>
+              </w:rPr>
+              <w:t xml:space="preserve"> verifica que los campos obligatorios se hayan ingresado y no es así.</w:t>
+            </w:r>
+            <w:r>
+              <w:rPr>
+                <w:lang w:val="es-ES" w:eastAsia="es-ES"/>
+              </w:rPr>
+              <w:t xml:space="preserve"> </w:t>
             </w:r>
           </w:p>
           <w:p>
@@ -2211,10 +2135,16 @@
             <w:proofErr w:type="gramStart"/>
             <w:r>
               <w:rPr>
-                <w:rFonts w:ascii="Arial" w:hAnsi="Arial" w:cs="Arial"/>
-                <w:lang w:val="es-ES" w:eastAsia="es-ES"/>
-              </w:rPr>
-              <w:t>7.A.1</w:t>
+                <w:lang w:val="es-ES" w:eastAsia="es-ES"/>
+              </w:rPr>
+              <w:t>6</w:t>
+            </w:r>
+            <w:r>
+              <w:rPr>
+                <w:rFonts w:ascii="Arial" w:hAnsi="Arial" w:cs="Arial"/>
+                <w:lang w:val="es-ES" w:eastAsia="es-ES"/>
+              </w:rPr>
+              <w:t>.A.1</w:t>
             </w:r>
             <w:proofErr w:type="gramEnd"/>
             <w:r>
@@ -2222,7 +2152,26 @@
                 <w:rFonts w:ascii="Arial" w:hAnsi="Arial" w:cs="Arial"/>
                 <w:lang w:val="es-ES" w:eastAsia="es-ES"/>
               </w:rPr>
-              <w:t xml:space="preserve"> Sistema: solicita que se ingresen los tipos de datos correctamente.</w:t>
+              <w:t xml:space="preserve"> </w:t>
+            </w:r>
+            <w:r>
+              <w:rPr>
+                <w:lang w:val="es-ES" w:eastAsia="es-ES"/>
+              </w:rPr>
+              <w:t>El sistema</w:t>
+            </w:r>
+            <w:r>
+              <w:rPr>
+                <w:rFonts w:ascii="Arial" w:hAnsi="Arial" w:cs="Arial"/>
+                <w:lang w:val="es-ES" w:eastAsia="es-ES"/>
+              </w:rPr>
+              <w:t xml:space="preserve"> solicita que se ingresen los campos obligatorios faltantes.</w:t>
+            </w:r>
+            <w:r>
+              <w:rPr>
+                <w:lang w:val="es-ES" w:eastAsia="es-ES"/>
+              </w:rPr>
+              <w:t xml:space="preserve"> </w:t>
             </w:r>
           </w:p>
           <w:p>
@@ -2236,10 +2185,16 @@
             <w:proofErr w:type="gramStart"/>
             <w:r>
               <w:rPr>
-                <w:rFonts w:ascii="Arial" w:hAnsi="Arial" w:cs="Arial"/>
-                <w:lang w:val="es-ES" w:eastAsia="es-ES"/>
-              </w:rPr>
-              <w:t>7.A.1.A</w:t>
+                <w:lang w:val="es-ES" w:eastAsia="es-ES"/>
+              </w:rPr>
+              <w:t>6</w:t>
+            </w:r>
+            <w:r>
+              <w:rPr>
+                <w:rFonts w:ascii="Arial" w:hAnsi="Arial" w:cs="Arial"/>
+                <w:lang w:val="es-ES" w:eastAsia="es-ES"/>
+              </w:rPr>
+              <w:t>.A.1.A</w:t>
             </w:r>
             <w:proofErr w:type="gramEnd"/>
             <w:r>
@@ -2247,7 +2202,26 @@
                 <w:rFonts w:ascii="Arial" w:hAnsi="Arial" w:cs="Arial"/>
                 <w:lang w:val="es-ES" w:eastAsia="es-ES"/>
               </w:rPr>
-              <w:t xml:space="preserve"> RRP: ingresa datos correctamente.</w:t>
+              <w:t xml:space="preserve"> </w:t>
+            </w:r>
+            <w:r>
+              <w:rPr>
+                <w:lang w:val="es-ES" w:eastAsia="es-ES"/>
+              </w:rPr>
+              <w:t>El RRP</w:t>
+            </w:r>
+            <w:r>
+              <w:rPr>
+                <w:rFonts w:ascii="Arial" w:hAnsi="Arial" w:cs="Arial"/>
+                <w:lang w:val="es-ES" w:eastAsia="es-ES"/>
+              </w:rPr>
+              <w:t xml:space="preserve"> ingresa los campos obligatorios faltantes</w:t>
+            </w:r>
+            <w:r>
+              <w:rPr>
+                <w:lang w:val="es-ES" w:eastAsia="es-ES"/>
+              </w:rPr>
+              <w:t xml:space="preserve">. </w:t>
             </w:r>
           </w:p>
           <w:p>
@@ -2261,10 +2235,16 @@
             <w:proofErr w:type="gramStart"/>
             <w:r>
               <w:rPr>
-                <w:rFonts w:ascii="Arial" w:hAnsi="Arial" w:cs="Arial"/>
-                <w:lang w:val="es-ES" w:eastAsia="es-ES"/>
-              </w:rPr>
-              <w:t>7.A.1.A.1</w:t>
+                <w:lang w:val="es-ES" w:eastAsia="es-ES"/>
+              </w:rPr>
+              <w:t>6</w:t>
+            </w:r>
+            <w:r>
+              <w:rPr>
+                <w:rFonts w:ascii="Arial" w:hAnsi="Arial" w:cs="Arial"/>
+                <w:lang w:val="es-ES" w:eastAsia="es-ES"/>
+              </w:rPr>
+              <w:t>.A.1.A.1</w:t>
             </w:r>
             <w:proofErr w:type="gramEnd"/>
             <w:r>
@@ -2286,10 +2266,16 @@
             <w:proofErr w:type="gramStart"/>
             <w:r>
               <w:rPr>
-                <w:rFonts w:ascii="Arial" w:hAnsi="Arial" w:cs="Arial"/>
-                <w:lang w:val="es-ES" w:eastAsia="es-ES"/>
-              </w:rPr>
-              <w:t>7.A.1.B</w:t>
+                <w:lang w:val="es-ES" w:eastAsia="es-ES"/>
+              </w:rPr>
+              <w:t>6</w:t>
+            </w:r>
+            <w:r>
+              <w:rPr>
+                <w:rFonts w:ascii="Arial" w:hAnsi="Arial" w:cs="Arial"/>
+                <w:lang w:val="es-ES" w:eastAsia="es-ES"/>
+              </w:rPr>
+              <w:t>.A.1.B</w:t>
             </w:r>
             <w:proofErr w:type="gramEnd"/>
             <w:r>
@@ -2297,7 +2283,26 @@
                 <w:rFonts w:ascii="Arial" w:hAnsi="Arial" w:cs="Arial"/>
                 <w:lang w:val="es-ES" w:eastAsia="es-ES"/>
               </w:rPr>
-              <w:t xml:space="preserve"> RRP: no ingresa los tipos de datos correctos.</w:t>
+              <w:t xml:space="preserve"> </w:t>
+            </w:r>
+            <w:r>
+              <w:rPr>
+                <w:lang w:val="es-ES" w:eastAsia="es-ES"/>
+              </w:rPr>
+              <w:t>El RRP</w:t>
+            </w:r>
+            <w:r>
+              <w:rPr>
+                <w:rFonts w:ascii="Arial" w:hAnsi="Arial" w:cs="Arial"/>
+                <w:lang w:val="es-ES" w:eastAsia="es-ES"/>
+              </w:rPr>
+              <w:t xml:space="preserve"> no ingresa los campos faltantes.</w:t>
+            </w:r>
+            <w:r>
+              <w:rPr>
+                <w:lang w:val="es-ES" w:eastAsia="es-ES"/>
+              </w:rPr>
+              <w:t xml:space="preserve"> </w:t>
             </w:r>
           </w:p>
           <w:p>
@@ -2311,11 +2316,16 @@
             <w:proofErr w:type="gramStart"/>
             <w:r>
               <w:rPr>
-                <w:rFonts w:ascii="Arial" w:hAnsi="Arial" w:cs="Arial"/>
-                <w:lang w:val="es-ES" w:eastAsia="es-ES"/>
-              </w:rPr>
-              <w:lastRenderedPageBreak/>
-              <w:t>7.A.1.B.1</w:t>
+                <w:lang w:val="es-ES" w:eastAsia="es-ES"/>
+              </w:rPr>
+              <w:t>6</w:t>
+            </w:r>
+            <w:r>
+              <w:rPr>
+                <w:rFonts w:ascii="Arial" w:hAnsi="Arial" w:cs="Arial"/>
+                <w:lang w:val="es-ES" w:eastAsia="es-ES"/>
+              </w:rPr>
+              <w:t>.A.1.B.1</w:t>
             </w:r>
             <w:proofErr w:type="gramEnd"/>
             <w:r>
@@ -2335,7 +2345,7 @@
         </w:trPr>
         <w:tc>
           <w:tcPr>
-            <w:tcW w:w="2894" w:type="pct"/>
+            <w:tcW w:w="2659" w:type="pct"/>
             <w:gridSpan w:val="6"/>
             <w:tcBorders>
               <w:top w:val="outset" w:sz="6" w:space="0" w:color="auto"/>
@@ -2359,17 +2369,28 @@
             </w:pPr>
             <w:r>
               <w:rPr>
-                <w:rFonts w:ascii="Arial" w:hAnsi="Arial" w:cs="Arial"/>
-                <w:lang w:val="es-ES" w:eastAsia="es-ES"/>
-              </w:rPr>
-              <w:lastRenderedPageBreak/>
-              <w:t>Sistema: verifica la existencia del paciente en el sistema y el mismo no existe.</w:t>
-            </w:r>
-          </w:p>
-        </w:tc>
-        <w:tc>
-          <w:tcPr>
-            <w:tcW w:w="2052" w:type="pct"/>
+                <w:lang w:val="es-ES" w:eastAsia="es-ES"/>
+              </w:rPr>
+              <w:t>El sistema</w:t>
+            </w:r>
+            <w:r>
+              <w:rPr>
+                <w:rFonts w:ascii="Arial" w:hAnsi="Arial" w:cs="Arial"/>
+                <w:lang w:val="es-ES" w:eastAsia="es-ES"/>
+              </w:rPr>
+              <w:t xml:space="preserve"> verifica que los tipos de datos ingresados son correctos y es así.</w:t>
+            </w:r>
+            <w:r>
+              <w:rPr>
+                <w:lang w:val="es-ES" w:eastAsia="es-ES"/>
+              </w:rPr>
+              <w:t xml:space="preserve"> </w:t>
+            </w:r>
+          </w:p>
+        </w:tc>
+        <w:tc>
+          <w:tcPr>
+            <w:tcW w:w="2286" w:type="pct"/>
             <w:gridSpan w:val="3"/>
             <w:tcBorders>
               <w:top w:val="outset" w:sz="6" w:space="0" w:color="auto"/>
@@ -2392,7 +2413,7 @@
                 <w:rFonts w:ascii="Arial" w:hAnsi="Arial" w:cs="Arial"/>
                 <w:lang w:val="es-ES" w:eastAsia="es-ES"/>
               </w:rPr>
-              <w:t>9.A</w:t>
+              <w:t>7.A</w:t>
             </w:r>
             <w:proofErr w:type="gramEnd"/>
             <w:r>
@@ -2400,7 +2421,40 @@
                 <w:rFonts w:ascii="Arial" w:hAnsi="Arial" w:cs="Arial"/>
                 <w:lang w:val="es-ES" w:eastAsia="es-ES"/>
               </w:rPr>
-              <w:t xml:space="preserve"> Sistema: verifica la existencia del paciente en el sistema y el mismo existe.</w:t>
+              <w:t xml:space="preserve"> </w:t>
+            </w:r>
+            <w:r>
+              <w:rPr>
+                <w:lang w:val="es-ES" w:eastAsia="es-ES"/>
+              </w:rPr>
+              <w:t>El sistema</w:t>
+            </w:r>
+            <w:r>
+              <w:rPr>
+                <w:rFonts w:ascii="Arial" w:hAnsi="Arial" w:cs="Arial"/>
+                <w:lang w:val="es-ES" w:eastAsia="es-ES"/>
+              </w:rPr>
+              <w:t xml:space="preserve"> verifica que </w:t>
+            </w:r>
+            <w:r>
+              <w:rPr>
+                <w:rFonts w:ascii="Arial" w:hAnsi="Arial" w:cs="Arial"/>
+                <w:lang w:val="es-ES" w:eastAsia="es-ES"/>
+              </w:rPr>
+              <w:t>los tipos de datos ingresados son correctos y no es así</w:t>
+            </w:r>
+            <w:r>
+              <w:rPr>
+                <w:rFonts w:ascii="Arial" w:hAnsi="Arial" w:cs="Arial"/>
+                <w:lang w:val="es-ES" w:eastAsia="es-ES"/>
+              </w:rPr>
+              <w:t>.</w:t>
+            </w:r>
+            <w:r>
+              <w:rPr>
+                <w:lang w:val="es-ES" w:eastAsia="es-ES"/>
+              </w:rPr>
+              <w:t xml:space="preserve"> </w:t>
             </w:r>
           </w:p>
           <w:p>
@@ -2417,7 +2471,7 @@
                 <w:rFonts w:ascii="Arial" w:hAnsi="Arial" w:cs="Arial"/>
                 <w:lang w:val="es-ES" w:eastAsia="es-ES"/>
               </w:rPr>
-              <w:t>9.A.1</w:t>
+              <w:t>7.A.1</w:t>
             </w:r>
             <w:proofErr w:type="gramEnd"/>
             <w:r>
@@ -2425,7 +2479,26 @@
                 <w:rFonts w:ascii="Arial" w:hAnsi="Arial" w:cs="Arial"/>
                 <w:lang w:val="es-ES" w:eastAsia="es-ES"/>
               </w:rPr>
-              <w:t xml:space="preserve"> Sistema: informa la situación.</w:t>
+              <w:t xml:space="preserve"> </w:t>
+            </w:r>
+            <w:r>
+              <w:rPr>
+                <w:lang w:val="es-ES" w:eastAsia="es-ES"/>
+              </w:rPr>
+              <w:t>El sistema</w:t>
+            </w:r>
+            <w:r>
+              <w:rPr>
+                <w:rFonts w:ascii="Arial" w:hAnsi="Arial" w:cs="Arial"/>
+                <w:lang w:val="es-ES" w:eastAsia="es-ES"/>
+              </w:rPr>
+              <w:t xml:space="preserve"> solicita que se ingresen los tipos de datos correctamente.</w:t>
+            </w:r>
+            <w:r>
+              <w:rPr>
+                <w:lang w:val="es-ES" w:eastAsia="es-ES"/>
+              </w:rPr>
+              <w:t xml:space="preserve"> </w:t>
             </w:r>
           </w:p>
           <w:p>
@@ -2442,7 +2515,7 @@
                 <w:rFonts w:ascii="Arial" w:hAnsi="Arial" w:cs="Arial"/>
                 <w:lang w:val="es-ES" w:eastAsia="es-ES"/>
               </w:rPr>
-              <w:t>9.A.2</w:t>
+              <w:t>7.A.1.A</w:t>
             </w:r>
             <w:proofErr w:type="gramEnd"/>
             <w:r>
@@ -2450,7 +2523,133 @@
                 <w:rFonts w:ascii="Arial" w:hAnsi="Arial" w:cs="Arial"/>
                 <w:lang w:val="es-ES" w:eastAsia="es-ES"/>
               </w:rPr>
-              <w:t xml:space="preserve"> Se cancela el CU.</w:t>
+              <w:t xml:space="preserve"> </w:t>
+            </w:r>
+            <w:r>
+              <w:rPr>
+                <w:lang w:val="es-ES" w:eastAsia="es-ES"/>
+              </w:rPr>
+              <w:t>El RRP</w:t>
+            </w:r>
+            <w:r>
+              <w:rPr>
+                <w:rFonts w:ascii="Arial" w:hAnsi="Arial" w:cs="Arial"/>
+                <w:lang w:val="es-ES" w:eastAsia="es-ES"/>
+              </w:rPr>
+              <w:t xml:space="preserve"> ingresa</w:t>
+            </w:r>
+            <w:r>
+              <w:rPr>
+                <w:lang w:val="es-ES" w:eastAsia="es-ES"/>
+              </w:rPr>
+              <w:t xml:space="preserve"> los</w:t>
+            </w:r>
+            <w:r>
+              <w:rPr>
+                <w:rFonts w:ascii="Arial" w:hAnsi="Arial" w:cs="Arial"/>
+                <w:lang w:val="es-ES" w:eastAsia="es-ES"/>
+              </w:rPr>
+              <w:t xml:space="preserve"> datos correctamente.</w:t>
+            </w:r>
+            <w:r>
+              <w:rPr>
+                <w:lang w:val="es-ES" w:eastAsia="es-ES"/>
+              </w:rPr>
+              <w:t xml:space="preserve"> </w:t>
+            </w:r>
+          </w:p>
+          <w:p>
+            <w:pPr>
+              <w:jc w:val="both"/>
+              <w:rPr>
+                <w:rFonts w:ascii="Arial" w:hAnsi="Arial" w:cs="Arial"/>
+                <w:lang w:val="es-ES" w:eastAsia="es-ES"/>
+              </w:rPr>
+            </w:pPr>
+            <w:proofErr w:type="gramStart"/>
+            <w:r>
+              <w:rPr>
+                <w:rFonts w:ascii="Arial" w:hAnsi="Arial" w:cs="Arial"/>
+                <w:lang w:val="es-ES" w:eastAsia="es-ES"/>
+              </w:rPr>
+              <w:t>7.A.1.A.1</w:t>
+            </w:r>
+            <w:proofErr w:type="gramEnd"/>
+            <w:r>
+              <w:rPr>
+                <w:rFonts w:ascii="Arial" w:hAnsi="Arial" w:cs="Arial"/>
+                <w:lang w:val="es-ES" w:eastAsia="es-ES"/>
+              </w:rPr>
+              <w:t xml:space="preserve"> Sigue el curso normal.</w:t>
+            </w:r>
+          </w:p>
+          <w:p>
+            <w:pPr>
+              <w:jc w:val="both"/>
+              <w:rPr>
+                <w:rFonts w:ascii="Arial" w:hAnsi="Arial" w:cs="Arial"/>
+                <w:lang w:val="es-ES" w:eastAsia="es-ES"/>
+              </w:rPr>
+            </w:pPr>
+            <w:proofErr w:type="gramStart"/>
+            <w:r>
+              <w:rPr>
+                <w:rFonts w:ascii="Arial" w:hAnsi="Arial" w:cs="Arial"/>
+                <w:lang w:val="es-ES" w:eastAsia="es-ES"/>
+              </w:rPr>
+              <w:t>7.A.1.B</w:t>
+            </w:r>
+            <w:proofErr w:type="gramEnd"/>
+            <w:r>
+              <w:rPr>
+                <w:rFonts w:ascii="Arial" w:hAnsi="Arial" w:cs="Arial"/>
+                <w:lang w:val="es-ES" w:eastAsia="es-ES"/>
+              </w:rPr>
+              <w:t xml:space="preserve"> </w:t>
+            </w:r>
+            <w:r>
+              <w:rPr>
+                <w:lang w:val="es-ES" w:eastAsia="es-ES"/>
+              </w:rPr>
+              <w:t>El RRP</w:t>
+            </w:r>
+            <w:r>
+              <w:rPr>
+                <w:rFonts w:ascii="Arial" w:hAnsi="Arial" w:cs="Arial"/>
+                <w:lang w:val="es-ES" w:eastAsia="es-ES"/>
+              </w:rPr>
+              <w:t xml:space="preserve"> no ingresa los tipos de datos correctos.</w:t>
+            </w:r>
+            <w:r>
+              <w:rPr>
+                <w:lang w:val="es-ES" w:eastAsia="es-ES"/>
+              </w:rPr>
+              <w:t xml:space="preserve"> </w:t>
+            </w:r>
+          </w:p>
+          <w:p>
+            <w:pPr>
+              <w:jc w:val="both"/>
+              <w:rPr>
+                <w:rFonts w:ascii="Arial" w:hAnsi="Arial" w:cs="Arial"/>
+                <w:lang w:val="es-ES" w:eastAsia="es-ES"/>
+              </w:rPr>
+            </w:pPr>
+            <w:proofErr w:type="gramStart"/>
+            <w:r>
+              <w:rPr>
+                <w:rFonts w:ascii="Arial" w:hAnsi="Arial" w:cs="Arial"/>
+                <w:lang w:val="es-ES" w:eastAsia="es-ES"/>
+              </w:rPr>
+              <w:t>7.A.1.B.1</w:t>
+            </w:r>
+            <w:proofErr w:type="gramEnd"/>
+            <w:r>
+              <w:rPr>
+                <w:rFonts w:ascii="Arial" w:hAnsi="Arial" w:cs="Arial"/>
+                <w:lang w:val="es-ES" w:eastAsia="es-ES"/>
+              </w:rPr>
+              <w:t xml:space="preserve"> Se cancela en CU.</w:t>
             </w:r>
           </w:p>
         </w:tc>
@@ -2462,7 +2661,7 @@
         </w:trPr>
         <w:tc>
           <w:tcPr>
-            <w:tcW w:w="2894" w:type="pct"/>
+            <w:tcW w:w="2659" w:type="pct"/>
             <w:gridSpan w:val="6"/>
             <w:tcBorders>
               <w:top w:val="outset" w:sz="6" w:space="0" w:color="auto"/>
@@ -2486,16 +2685,29 @@
             </w:pPr>
             <w:r>
               <w:rPr>
-                <w:rFonts w:ascii="Arial" w:hAnsi="Arial" w:cs="Arial"/>
                 <w:lang w:eastAsia="es-ES"/>
               </w:rPr>
-              <w:t>Sistema: procede a efectivizar el registro del paciente con los datos ingresados.</w:t>
-            </w:r>
-          </w:p>
-        </w:tc>
-        <w:tc>
-          <w:tcPr>
-            <w:tcW w:w="2052" w:type="pct"/>
+              <w:lastRenderedPageBreak/>
+              <w:t>El sistema</w:t>
+            </w:r>
+            <w:r>
+              <w:rPr>
+                <w:rFonts w:ascii="Arial" w:hAnsi="Arial" w:cs="Arial"/>
+                <w:lang w:val="es-ES" w:eastAsia="es-ES"/>
+              </w:rPr>
+              <w:t xml:space="preserve"> verifica la existencia del paciente en el sistema y el mismo no existe.</w:t>
+            </w:r>
+            <w:r>
+              <w:rPr>
+                <w:lang w:val="es-ES" w:eastAsia="es-ES"/>
+              </w:rPr>
+              <w:t xml:space="preserve"> </w:t>
+            </w:r>
+          </w:p>
+        </w:tc>
+        <w:tc>
+          <w:tcPr>
+            <w:tcW w:w="2286" w:type="pct"/>
             <w:gridSpan w:val="3"/>
             <w:tcBorders>
               <w:top w:val="outset" w:sz="6" w:space="0" w:color="auto"/>
@@ -2506,13 +2718,134 @@
           </w:tcPr>
           <w:p>
             <w:pPr>
-              <w:ind w:left="151"/>
-              <w:jc w:val="both"/>
-              <w:rPr>
-                <w:rFonts w:ascii="Arial" w:hAnsi="Arial" w:cs="Arial"/>
-                <w:lang w:val="es-ES" w:eastAsia="es-ES"/>
-              </w:rPr>
-            </w:pPr>
+              <w:jc w:val="both"/>
+              <w:rPr>
+                <w:rFonts w:ascii="Arial" w:hAnsi="Arial" w:cs="Arial"/>
+                <w:lang w:val="es-ES" w:eastAsia="es-ES"/>
+              </w:rPr>
+            </w:pPr>
+            <w:proofErr w:type="gramStart"/>
+            <w:r>
+              <w:rPr>
+                <w:lang w:val="es-ES" w:eastAsia="es-ES"/>
+              </w:rPr>
+              <w:t>8</w:t>
+            </w:r>
+            <w:r>
+              <w:rPr>
+                <w:rFonts w:ascii="Arial" w:hAnsi="Arial" w:cs="Arial"/>
+                <w:lang w:val="es-ES" w:eastAsia="es-ES"/>
+              </w:rPr>
+              <w:t>.A</w:t>
+            </w:r>
+            <w:proofErr w:type="gramEnd"/>
+            <w:r>
+              <w:rPr>
+                <w:rFonts w:ascii="Arial" w:hAnsi="Arial" w:cs="Arial"/>
+                <w:lang w:val="es-ES" w:eastAsia="es-ES"/>
+              </w:rPr>
+              <w:t xml:space="preserve"> </w:t>
+            </w:r>
+            <w:r>
+              <w:rPr>
+                <w:lang w:val="es-ES" w:eastAsia="es-ES"/>
+              </w:rPr>
+              <w:t>El sistema</w:t>
+            </w:r>
+            <w:r>
+              <w:rPr>
+                <w:rFonts w:ascii="Arial" w:hAnsi="Arial" w:cs="Arial"/>
+                <w:lang w:val="es-ES" w:eastAsia="es-ES"/>
+              </w:rPr>
+              <w:t xml:space="preserve"> verifica la existencia del paciente en el sistema y el mismo existe.</w:t>
+            </w:r>
+            <w:r>
+              <w:rPr>
+                <w:lang w:val="es-ES" w:eastAsia="es-ES"/>
+              </w:rPr>
+              <w:t xml:space="preserve"> </w:t>
+            </w:r>
+          </w:p>
+          <w:p>
+            <w:pPr>
+              <w:jc w:val="both"/>
+              <w:rPr>
+                <w:rFonts w:ascii="Arial" w:hAnsi="Arial" w:cs="Arial"/>
+                <w:lang w:val="es-ES" w:eastAsia="es-ES"/>
+              </w:rPr>
+            </w:pPr>
+            <w:proofErr w:type="gramStart"/>
+            <w:r>
+              <w:rPr>
+                <w:lang w:val="es-ES" w:eastAsia="es-ES"/>
+              </w:rPr>
+              <w:t>8</w:t>
+            </w:r>
+            <w:r>
+              <w:rPr>
+                <w:rFonts w:ascii="Arial" w:hAnsi="Arial" w:cs="Arial"/>
+                <w:lang w:val="es-ES" w:eastAsia="es-ES"/>
+              </w:rPr>
+              <w:t>.A.1</w:t>
+            </w:r>
+            <w:proofErr w:type="gramEnd"/>
+            <w:r>
+              <w:rPr>
+                <w:rFonts w:ascii="Arial" w:hAnsi="Arial" w:cs="Arial"/>
+                <w:lang w:val="es-ES" w:eastAsia="es-ES"/>
+              </w:rPr>
+              <w:t xml:space="preserve"> </w:t>
+            </w:r>
+            <w:r>
+              <w:rPr>
+                <w:lang w:val="es-ES" w:eastAsia="es-ES"/>
+              </w:rPr>
+              <w:t>El sistema</w:t>
+            </w:r>
+            <w:r>
+              <w:rPr>
+                <w:rFonts w:ascii="Arial" w:hAnsi="Arial" w:cs="Arial"/>
+                <w:lang w:val="es-ES" w:eastAsia="es-ES"/>
+              </w:rPr>
+              <w:t xml:space="preserve"> informa la situación.</w:t>
+            </w:r>
+            <w:r>
+              <w:rPr>
+                <w:lang w:val="es-ES" w:eastAsia="es-ES"/>
+              </w:rPr>
+              <w:t xml:space="preserve"> </w:t>
+            </w:r>
+          </w:p>
+          <w:p>
+            <w:pPr>
+              <w:jc w:val="both"/>
+              <w:rPr>
+                <w:rFonts w:ascii="Arial" w:hAnsi="Arial" w:cs="Arial"/>
+                <w:lang w:val="es-ES" w:eastAsia="es-ES"/>
+              </w:rPr>
+            </w:pPr>
+            <w:proofErr w:type="gramStart"/>
+            <w:r>
+              <w:rPr>
+                <w:lang w:val="es-ES" w:eastAsia="es-ES"/>
+              </w:rPr>
+              <w:t>8</w:t>
+            </w:r>
+            <w:r>
+              <w:rPr>
+                <w:rFonts w:ascii="Arial" w:hAnsi="Arial" w:cs="Arial"/>
+                <w:lang w:val="es-ES" w:eastAsia="es-ES"/>
+              </w:rPr>
+              <w:t>.A.2</w:t>
+            </w:r>
+            <w:proofErr w:type="gramEnd"/>
+            <w:r>
+              <w:rPr>
+                <w:rFonts w:ascii="Arial" w:hAnsi="Arial" w:cs="Arial"/>
+                <w:lang w:val="es-ES" w:eastAsia="es-ES"/>
+              </w:rPr>
+              <w:t xml:space="preserve"> Se cancela el CU.</w:t>
+            </w:r>
           </w:p>
         </w:tc>
       </w:tr>
@@ -2523,7 +2856,7 @@
         </w:trPr>
         <w:tc>
           <w:tcPr>
-            <w:tcW w:w="2894" w:type="pct"/>
+            <w:tcW w:w="2659" w:type="pct"/>
             <w:gridSpan w:val="6"/>
             <w:tcBorders>
               <w:top w:val="outset" w:sz="6" w:space="0" w:color="auto"/>
@@ -2547,16 +2880,28 @@
             </w:pPr>
             <w:r>
               <w:rPr>
-                <w:rFonts w:ascii="Arial" w:hAnsi="Arial" w:cs="Arial"/>
-                <w:lang w:val="es-ES" w:eastAsia="es-ES"/>
-              </w:rPr>
-              <w:t>Se llama al CU “Generar historia clínica” y el mismo se ejecuta con éxito.</w:t>
-            </w:r>
-          </w:p>
-        </w:tc>
-        <w:tc>
-          <w:tcPr>
-            <w:tcW w:w="2052" w:type="pct"/>
+                <w:lang w:eastAsia="es-ES"/>
+              </w:rPr>
+              <w:t>El sistema</w:t>
+            </w:r>
+            <w:r>
+              <w:rPr>
+                <w:rFonts w:ascii="Arial" w:hAnsi="Arial" w:cs="Arial"/>
+                <w:lang w:eastAsia="es-ES"/>
+              </w:rPr>
+              <w:t xml:space="preserve"> procede a efectivizar el registro del paciente con los datos ingresados.</w:t>
+            </w:r>
+            <w:r>
+              <w:rPr>
+                <w:lang w:eastAsia="es-ES"/>
+              </w:rPr>
+              <w:t xml:space="preserve"> </w:t>
+            </w:r>
+          </w:p>
+        </w:tc>
+        <w:tc>
+          <w:tcPr>
+            <w:tcW w:w="2286" w:type="pct"/>
             <w:gridSpan w:val="3"/>
             <w:tcBorders>
               <w:top w:val="outset" w:sz="6" w:space="0" w:color="auto"/>
@@ -2567,99 +2912,13 @@
           </w:tcPr>
           <w:p>
             <w:pPr>
-              <w:jc w:val="both"/>
-              <w:rPr>
-                <w:rFonts w:ascii="Arial" w:hAnsi="Arial" w:cs="Arial"/>
-                <w:lang w:val="es-ES" w:eastAsia="es-ES"/>
-              </w:rPr>
-            </w:pPr>
-            <w:r>
-              <w:rPr>
-                <w:rFonts w:ascii="Arial" w:hAnsi="Arial" w:cs="Arial"/>
-                <w:lang w:val="es-ES" w:eastAsia="es-ES"/>
-              </w:rPr>
-              <w:t>11</w:t>
-            </w:r>
-            <w:proofErr w:type="gramStart"/>
-            <w:r>
-              <w:rPr>
-                <w:rFonts w:ascii="Arial" w:hAnsi="Arial" w:cs="Arial"/>
-                <w:lang w:val="es-ES" w:eastAsia="es-ES"/>
-              </w:rPr>
-              <w:t>.A</w:t>
-            </w:r>
-            <w:proofErr w:type="gramEnd"/>
-            <w:r>
-              <w:rPr>
-                <w:rFonts w:ascii="Arial" w:hAnsi="Arial" w:cs="Arial"/>
-                <w:lang w:val="es-ES" w:eastAsia="es-ES"/>
-              </w:rPr>
-              <w:t xml:space="preserve"> Se llama al CU “Generar historia clínica” y el mismo se ejecuta incorrectamente.</w:t>
-            </w:r>
-          </w:p>
-          <w:p>
-            <w:pPr>
-              <w:jc w:val="both"/>
-              <w:rPr>
-                <w:rFonts w:ascii="Arial" w:hAnsi="Arial" w:cs="Arial"/>
-                <w:lang w:val="es-ES" w:eastAsia="es-ES"/>
-              </w:rPr>
-            </w:pPr>
-            <w:r>
-              <w:rPr>
-                <w:rFonts w:ascii="Arial" w:hAnsi="Arial" w:cs="Arial"/>
-                <w:lang w:val="es-ES" w:eastAsia="es-ES"/>
-              </w:rPr>
-              <w:t>11</w:t>
-            </w:r>
-            <w:proofErr w:type="gramStart"/>
-            <w:r>
-              <w:rPr>
-                <w:rFonts w:ascii="Arial" w:hAnsi="Arial" w:cs="Arial"/>
-                <w:lang w:val="es-ES" w:eastAsia="es-ES"/>
-              </w:rPr>
-              <w:t>.A.1</w:t>
-            </w:r>
-            <w:proofErr w:type="gramEnd"/>
-            <w:r>
-              <w:rPr>
-                <w:rFonts w:ascii="Arial" w:hAnsi="Arial" w:cs="Arial"/>
-                <w:lang w:val="es-ES" w:eastAsia="es-ES"/>
-              </w:rPr>
-              <w:t xml:space="preserve"> Sistema: informa la situación.</w:t>
-            </w:r>
-          </w:p>
-          <w:p>
-            <w:pPr>
-              <w:jc w:val="both"/>
-              <w:rPr>
-                <w:rFonts w:ascii="Arial" w:hAnsi="Arial" w:cs="Arial"/>
-                <w:lang w:val="es-ES" w:eastAsia="es-ES"/>
-              </w:rPr>
-            </w:pPr>
-            <w:r>
-              <w:rPr>
-                <w:rFonts w:ascii="Arial" w:hAnsi="Arial" w:cs="Arial"/>
-                <w:lang w:val="es-ES" w:eastAsia="es-ES"/>
-              </w:rPr>
-              <w:t>11</w:t>
-            </w:r>
-            <w:proofErr w:type="gramStart"/>
-            <w:r>
-              <w:rPr>
-                <w:rFonts w:ascii="Arial" w:hAnsi="Arial" w:cs="Arial"/>
-                <w:lang w:val="es-ES" w:eastAsia="es-ES"/>
-              </w:rPr>
-              <w:t>.A.2</w:t>
-            </w:r>
-            <w:proofErr w:type="gramEnd"/>
-            <w:r>
-              <w:rPr>
-                <w:rFonts w:ascii="Arial" w:hAnsi="Arial" w:cs="Arial"/>
-                <w:lang w:val="es-ES" w:eastAsia="es-ES"/>
-              </w:rPr>
-              <w:t xml:space="preserve"> Se cancela el CU.</w:t>
-            </w:r>
+              <w:ind w:left="151"/>
+              <w:jc w:val="both"/>
+              <w:rPr>
+                <w:rFonts w:ascii="Arial" w:hAnsi="Arial" w:cs="Arial"/>
+                <w:lang w:val="es-ES" w:eastAsia="es-ES"/>
+              </w:rPr>
+            </w:pPr>
           </w:p>
         </w:tc>
       </w:tr>
@@ -2670,7 +2929,7 @@
         </w:trPr>
         <w:tc>
           <w:tcPr>
-            <w:tcW w:w="2894" w:type="pct"/>
+            <w:tcW w:w="2659" w:type="pct"/>
             <w:gridSpan w:val="6"/>
             <w:tcBorders>
               <w:top w:val="outset" w:sz="6" w:space="0" w:color="auto"/>
@@ -2697,13 +2956,19 @@
                 <w:rFonts w:ascii="Arial" w:hAnsi="Arial" w:cs="Arial"/>
                 <w:lang w:val="es-ES" w:eastAsia="es-ES"/>
               </w:rPr>
-              <w:t>Sistema: informa que se ha registrado con éxito al nuevo paciente.</w:t>
-            </w:r>
-          </w:p>
-        </w:tc>
-        <w:tc>
-          <w:tcPr>
-            <w:tcW w:w="2052" w:type="pct"/>
+              <w:t>Se llama al CU “Generar historia clínica” y el mismo se ejecuta con éxito.</w:t>
+            </w:r>
+            <w:r>
+              <w:rPr>
+                <w:lang w:val="es-ES" w:eastAsia="es-ES"/>
+              </w:rPr>
+              <w:t xml:space="preserve"> </w:t>
+            </w:r>
+          </w:p>
+        </w:tc>
+        <w:tc>
+          <w:tcPr>
+            <w:tcW w:w="2286" w:type="pct"/>
             <w:gridSpan w:val="3"/>
             <w:tcBorders>
               <w:top w:val="outset" w:sz="6" w:space="0" w:color="auto"/>
@@ -2720,6 +2985,115 @@
                 <w:lang w:val="es-ES" w:eastAsia="es-ES"/>
               </w:rPr>
             </w:pPr>
+            <w:r>
+              <w:rPr>
+                <w:lang w:val="es-ES" w:eastAsia="es-ES"/>
+              </w:rPr>
+              <w:t>10</w:t>
+            </w:r>
+            <w:proofErr w:type="gramStart"/>
+            <w:r>
+              <w:rPr>
+                <w:rFonts w:ascii="Arial" w:hAnsi="Arial" w:cs="Arial"/>
+                <w:lang w:val="es-ES" w:eastAsia="es-ES"/>
+              </w:rPr>
+              <w:t>.A</w:t>
+            </w:r>
+            <w:proofErr w:type="gramEnd"/>
+            <w:r>
+              <w:rPr>
+                <w:rFonts w:ascii="Arial" w:hAnsi="Arial" w:cs="Arial"/>
+                <w:lang w:val="es-ES" w:eastAsia="es-ES"/>
+              </w:rPr>
+              <w:t xml:space="preserve"> Se llama al CU “Generar historia clínica” y el mismo se ejecuta incorrectamente.</w:t>
+            </w:r>
+            <w:r>
+              <w:rPr>
+                <w:lang w:val="es-ES" w:eastAsia="es-ES"/>
+              </w:rPr>
+              <w:t xml:space="preserve"> </w:t>
+            </w:r>
+          </w:p>
+          <w:p>
+            <w:pPr>
+              <w:jc w:val="both"/>
+              <w:rPr>
+                <w:rFonts w:ascii="Arial" w:hAnsi="Arial" w:cs="Arial"/>
+                <w:lang w:val="es-ES" w:eastAsia="es-ES"/>
+              </w:rPr>
+            </w:pPr>
+            <w:r>
+              <w:rPr>
+                <w:lang w:val="es-ES" w:eastAsia="es-ES"/>
+              </w:rPr>
+              <w:t>10</w:t>
+            </w:r>
+            <w:proofErr w:type="gramStart"/>
+            <w:r>
+              <w:rPr>
+                <w:rFonts w:ascii="Arial" w:hAnsi="Arial" w:cs="Arial"/>
+                <w:lang w:val="es-ES" w:eastAsia="es-ES"/>
+              </w:rPr>
+              <w:t>.A.1</w:t>
+            </w:r>
+            <w:proofErr w:type="gramEnd"/>
+            <w:r>
+              <w:rPr>
+                <w:rFonts w:ascii="Arial" w:hAnsi="Arial" w:cs="Arial"/>
+                <w:lang w:val="es-ES" w:eastAsia="es-ES"/>
+              </w:rPr>
+              <w:t xml:space="preserve"> </w:t>
+            </w:r>
+            <w:r>
+              <w:rPr>
+                <w:lang w:val="es-ES" w:eastAsia="es-ES"/>
+              </w:rPr>
+              <w:t>El sistema</w:t>
+            </w:r>
+            <w:r>
+              <w:rPr>
+                <w:rFonts w:ascii="Arial" w:hAnsi="Arial" w:cs="Arial"/>
+                <w:lang w:val="es-ES" w:eastAsia="es-ES"/>
+              </w:rPr>
+              <w:t xml:space="preserve"> informa la situación.</w:t>
+            </w:r>
+            <w:r>
+              <w:rPr>
+                <w:lang w:val="es-ES" w:eastAsia="es-ES"/>
+              </w:rPr>
+              <w:t xml:space="preserve"> </w:t>
+            </w:r>
+          </w:p>
+          <w:p>
+            <w:pPr>
+              <w:jc w:val="both"/>
+              <w:rPr>
+                <w:rFonts w:ascii="Arial" w:hAnsi="Arial" w:cs="Arial"/>
+                <w:lang w:val="es-ES" w:eastAsia="es-ES"/>
+              </w:rPr>
+            </w:pPr>
+            <w:r>
+              <w:rPr>
+                <w:lang w:val="es-ES" w:eastAsia="es-ES"/>
+              </w:rPr>
+              <w:t>10</w:t>
+            </w:r>
+            <w:proofErr w:type="gramStart"/>
+            <w:r>
+              <w:rPr>
+                <w:rFonts w:ascii="Arial" w:hAnsi="Arial" w:cs="Arial"/>
+                <w:lang w:val="es-ES" w:eastAsia="es-ES"/>
+              </w:rPr>
+              <w:t>.A.2</w:t>
+            </w:r>
+            <w:proofErr w:type="gramEnd"/>
+            <w:r>
+              <w:rPr>
+                <w:rFonts w:ascii="Arial" w:hAnsi="Arial" w:cs="Arial"/>
+                <w:lang w:val="es-ES" w:eastAsia="es-ES"/>
+              </w:rPr>
+              <w:t xml:space="preserve"> Se cancela el CU.</w:t>
+            </w:r>
           </w:p>
         </w:tc>
       </w:tr>
@@ -2730,7 +3104,7 @@
         </w:trPr>
         <w:tc>
           <w:tcPr>
-            <w:tcW w:w="2894" w:type="pct"/>
+            <w:tcW w:w="2659" w:type="pct"/>
             <w:gridSpan w:val="6"/>
             <w:tcBorders>
               <w:top w:val="outset" w:sz="6" w:space="0" w:color="auto"/>
@@ -2754,6 +3128,78 @@
             </w:pPr>
             <w:r>
               <w:rPr>
+                <w:lang w:val="es-ES" w:eastAsia="es-ES"/>
+              </w:rPr>
+              <w:t>El sistema</w:t>
+            </w:r>
+            <w:r>
+              <w:rPr>
+                <w:rFonts w:ascii="Arial" w:hAnsi="Arial" w:cs="Arial"/>
+                <w:lang w:val="es-ES" w:eastAsia="es-ES"/>
+              </w:rPr>
+              <w:t xml:space="preserve"> informa que se ha registrado con éxito al nuevo paciente.</w:t>
+            </w:r>
+            <w:r>
+              <w:rPr>
+                <w:lang w:val="es-ES" w:eastAsia="es-ES"/>
+              </w:rPr>
+              <w:t xml:space="preserve"> </w:t>
+            </w:r>
+          </w:p>
+        </w:tc>
+        <w:tc>
+          <w:tcPr>
+            <w:tcW w:w="2286" w:type="pct"/>
+            <w:gridSpan w:val="3"/>
+            <w:tcBorders>
+              <w:top w:val="outset" w:sz="6" w:space="0" w:color="auto"/>
+              <w:left w:val="outset" w:sz="6" w:space="0" w:color="auto"/>
+              <w:bottom w:val="outset" w:sz="6" w:space="0" w:color="auto"/>
+              <w:right w:val="outset" w:sz="6" w:space="0" w:color="auto"/>
+            </w:tcBorders>
+          </w:tcPr>
+          <w:p>
+            <w:pPr>
+              <w:jc w:val="both"/>
+              <w:rPr>
+                <w:rFonts w:ascii="Arial" w:hAnsi="Arial" w:cs="Arial"/>
+                <w:lang w:val="es-ES" w:eastAsia="es-ES"/>
+              </w:rPr>
+            </w:pPr>
+          </w:p>
+        </w:tc>
+      </w:tr>
+      <w:tr>
+        <w:trPr>
+          <w:tblCellSpacing w:w="20" w:type="dxa"/>
+          <w:jc w:val="center"/>
+        </w:trPr>
+        <w:tc>
+          <w:tcPr>
+            <w:tcW w:w="2659" w:type="pct"/>
+            <w:gridSpan w:val="6"/>
+            <w:tcBorders>
+              <w:top w:val="outset" w:sz="6" w:space="0" w:color="auto"/>
+              <w:left w:val="outset" w:sz="6" w:space="0" w:color="auto"/>
+              <w:bottom w:val="outset" w:sz="6" w:space="0" w:color="auto"/>
+              <w:right w:val="outset" w:sz="6" w:space="0" w:color="auto"/>
+            </w:tcBorders>
+          </w:tcPr>
+          <w:p>
+            <w:pPr>
+              <w:numPr>
+                <w:ilvl w:val="0"/>
+                <w:numId w:val="1"/>
+              </w:numPr>
+              <w:spacing w:after="0" w:line="240" w:lineRule="auto"/>
+              <w:jc w:val="both"/>
+              <w:rPr>
+                <w:rFonts w:ascii="Arial" w:hAnsi="Arial" w:cs="Arial"/>
+                <w:lang w:val="es-ES" w:eastAsia="es-ES"/>
+              </w:rPr>
+            </w:pPr>
+            <w:r>
+              <w:rPr>
                 <w:rFonts w:ascii="Arial" w:hAnsi="Arial" w:cs="Arial"/>
                 <w:lang w:val="es-ES" w:eastAsia="es-ES"/>
               </w:rPr>
@@ -2763,7 +3209,7 @@
         </w:tc>
         <w:tc>
           <w:tcPr>
-            <w:tcW w:w="2052" w:type="pct"/>
+            <w:tcW w:w="2286" w:type="pct"/>
             <w:gridSpan w:val="3"/>
             <w:tcBorders>
               <w:top w:val="outset" w:sz="6" w:space="0" w:color="auto"/>
@@ -2817,7 +3263,30 @@
                 <w:b/>
                 <w:bCs/>
               </w:rPr>
-              <w:t>Observaciones: no aplica</w:t>
+              <w:t xml:space="preserve">Observaciones: </w:t>
+            </w:r>
+            <w:r>
+              <w:t xml:space="preserve">Los campos obligatorios son los siguientes: </w:t>
+            </w:r>
+            <w:r>
+              <w:rPr>
+                <w:rFonts w:ascii="Arial" w:hAnsi="Arial" w:cs="Arial"/>
+              </w:rPr>
+              <w:t xml:space="preserve">nombre, apellido, tipo documento, número documento, calle, </w:t>
+            </w:r>
+            <w:proofErr w:type="gramStart"/>
+            <w:r>
+              <w:rPr>
+                <w:rFonts w:ascii="Arial" w:hAnsi="Arial" w:cs="Arial"/>
+              </w:rPr>
+              <w:t>numero</w:t>
+            </w:r>
+            <w:proofErr w:type="gramEnd"/>
+            <w:r>
+              <w:rPr>
+                <w:rFonts w:ascii="Arial" w:hAnsi="Arial" w:cs="Arial"/>
+              </w:rPr>
+              <w:t xml:space="preserve"> de calle, y ciudad.</w:t>
             </w:r>
           </w:p>
         </w:tc>
@@ -2895,15 +3364,7 @@
                 <w:b/>
                 <w:bCs/>
               </w:rPr>
-              <w:t xml:space="preserve">Asociaciones de Extensión:  </w:t>
-            </w:r>
-            <w:r>
-              <w:rPr>
-                <w:rFonts w:ascii="Arial" w:hAnsi="Arial" w:cs="Arial"/>
-                <w:b/>
-                <w:bCs/>
-              </w:rPr>
-              <w:t>CU Buscar Paciente</w:t>
+              <w:t>Asociaciones de Extensión:  CU Buscar Paciente</w:t>
             </w:r>
           </w:p>
         </w:tc>
@@ -3048,8 +3509,7 @@
               <w:pStyle w:val="Ttulo1"/>
               <w:jc w:val="left"/>
               <w:rPr>
-                <w:rFonts w:ascii="Arial" w:hAnsi="Arial" w:cs="Arial"/>
-                <w:bCs/>
+                <w:rFonts w:ascii="Arial" w:eastAsiaTheme="minorEastAsia" w:hAnsi="Arial" w:cs="Arial"/>
                 <w:sz w:val="22"/>
                 <w:szCs w:val="22"/>
                 <w:u w:val="none"/>
@@ -3057,7 +3517,7 @@
             </w:pPr>
             <w:r>
               <w:rPr>
-                <w:rFonts w:ascii="Arial" w:hAnsi="Arial" w:cs="Arial"/>
+                <w:rFonts w:ascii="Arial" w:eastAsiaTheme="minorEastAsia" w:hAnsi="Arial" w:cs="Arial"/>
                 <w:bCs/>
                 <w:sz w:val="22"/>
                 <w:szCs w:val="22"/>
@@ -3067,7 +3527,7 @@
             </w:r>
             <w:r>
               <w:rPr>
-                <w:rFonts w:ascii="Arial" w:hAnsi="Arial" w:cs="Arial"/>
+                <w:rFonts w:ascii="Arial" w:eastAsiaTheme="minorEastAsia" w:hAnsi="Arial" w:cs="Arial"/>
                 <w:sz w:val="22"/>
                 <w:szCs w:val="22"/>
                 <w:u w:val="none"/>
@@ -3100,15 +3560,14 @@
             <w:pPr>
               <w:pStyle w:val="Ttulo1"/>
               <w:rPr>
-                <w:rFonts w:ascii="Arial" w:hAnsi="Arial" w:cs="Arial"/>
-                <w:bCs/>
+                <w:rFonts w:ascii="Arial" w:eastAsiaTheme="minorEastAsia" w:hAnsi="Arial" w:cs="Arial"/>
                 <w:sz w:val="22"/>
                 <w:szCs w:val="22"/>
               </w:rPr>
             </w:pPr>
             <w:r>
               <w:rPr>
-                <w:rFonts w:ascii="Arial" w:hAnsi="Arial" w:cs="Arial"/>
+                <w:rFonts w:ascii="Arial" w:eastAsiaTheme="minorEastAsia" w:hAnsi="Arial" w:cs="Arial"/>
                 <w:bCs/>
                 <w:sz w:val="22"/>
                 <w:szCs w:val="22"/>
@@ -3126,7 +3585,7 @@
         </w:trPr>
         <w:tc>
           <w:tcPr>
-            <w:tcW w:w="455" w:type="pct"/>
+            <w:tcW w:w="442" w:type="pct"/>
             <w:tcBorders>
               <w:top w:val="outset" w:sz="6" w:space="0" w:color="auto"/>
               <w:left w:val="outset" w:sz="6" w:space="0" w:color="auto"/>
@@ -3139,15 +3598,14 @@
             <w:pPr>
               <w:pStyle w:val="Ttulo1"/>
               <w:rPr>
-                <w:rFonts w:ascii="Arial" w:hAnsi="Arial" w:cs="Arial"/>
-                <w:bCs/>
+                <w:rFonts w:ascii="Arial" w:eastAsiaTheme="minorEastAsia" w:hAnsi="Arial" w:cs="Arial"/>
                 <w:sz w:val="22"/>
                 <w:szCs w:val="22"/>
               </w:rPr>
             </w:pPr>
             <w:r>
               <w:rPr>
-                <w:rFonts w:ascii="Arial" w:hAnsi="Arial" w:cs="Arial"/>
+                <w:rFonts w:ascii="Arial" w:eastAsiaTheme="minorEastAsia" w:hAnsi="Arial" w:cs="Arial"/>
                 <w:bCs/>
                 <w:sz w:val="22"/>
                 <w:szCs w:val="22"/>
@@ -3171,15 +3629,14 @@
             <w:pPr>
               <w:pStyle w:val="Ttulo1"/>
               <w:rPr>
-                <w:rFonts w:ascii="Arial" w:hAnsi="Arial" w:cs="Arial"/>
-                <w:bCs/>
+                <w:rFonts w:ascii="Arial" w:eastAsiaTheme="minorEastAsia" w:hAnsi="Arial" w:cs="Arial"/>
                 <w:sz w:val="22"/>
                 <w:szCs w:val="22"/>
               </w:rPr>
             </w:pPr>
             <w:r>
               <w:rPr>
-                <w:rFonts w:ascii="Arial" w:hAnsi="Arial" w:cs="Arial"/>
+                <w:rFonts w:ascii="Arial" w:eastAsiaTheme="minorEastAsia" w:hAnsi="Arial" w:cs="Arial"/>
                 <w:bCs/>
                 <w:sz w:val="22"/>
                 <w:szCs w:val="22"/>
@@ -3190,7 +3647,7 @@
         </w:tc>
         <w:tc>
           <w:tcPr>
-            <w:tcW w:w="2852" w:type="pct"/>
+            <w:tcW w:w="2792" w:type="pct"/>
             <w:gridSpan w:val="6"/>
             <w:tcBorders>
               <w:top w:val="outset" w:sz="6" w:space="0" w:color="auto"/>
@@ -3204,15 +3661,14 @@
             <w:pPr>
               <w:pStyle w:val="Ttulo1"/>
               <w:rPr>
-                <w:rFonts w:ascii="Arial" w:hAnsi="Arial" w:cs="Arial"/>
-                <w:bCs/>
+                <w:rFonts w:ascii="Arial" w:eastAsiaTheme="minorEastAsia" w:hAnsi="Arial" w:cs="Arial"/>
                 <w:sz w:val="22"/>
                 <w:szCs w:val="22"/>
               </w:rPr>
             </w:pPr>
             <w:r>
               <w:rPr>
-                <w:rFonts w:ascii="Arial" w:hAnsi="Arial" w:cs="Arial"/>
+                <w:rFonts w:ascii="Arial" w:eastAsiaTheme="minorEastAsia" w:hAnsi="Arial" w:cs="Arial"/>
                 <w:bCs/>
                 <w:sz w:val="22"/>
                 <w:szCs w:val="22"/>
@@ -3223,7 +3679,7 @@
         </w:tc>
         <w:tc>
           <w:tcPr>
-            <w:tcW w:w="1026" w:type="pct"/>
+            <w:tcW w:w="1100" w:type="pct"/>
             <w:tcBorders>
               <w:top w:val="outset" w:sz="6" w:space="0" w:color="auto"/>
               <w:left w:val="outset" w:sz="6" w:space="0" w:color="auto"/>
@@ -3236,15 +3692,14 @@
             <w:pPr>
               <w:pStyle w:val="Ttulo1"/>
               <w:rPr>
-                <w:rFonts w:ascii="Arial" w:hAnsi="Arial" w:cs="Arial"/>
-                <w:bCs/>
+                <w:rFonts w:ascii="Arial" w:eastAsiaTheme="minorEastAsia" w:hAnsi="Arial" w:cs="Arial"/>
                 <w:sz w:val="22"/>
                 <w:szCs w:val="22"/>
               </w:rPr>
             </w:pPr>
             <w:r>
               <w:rPr>
-                <w:rFonts w:ascii="Arial" w:hAnsi="Arial" w:cs="Arial"/>
+                <w:rFonts w:ascii="Arial" w:eastAsiaTheme="minorEastAsia" w:hAnsi="Arial" w:cs="Arial"/>
                 <w:bCs/>
                 <w:sz w:val="22"/>
                 <w:szCs w:val="22"/>
@@ -3262,7 +3717,7 @@
         </w:trPr>
         <w:tc>
           <w:tcPr>
-            <w:tcW w:w="455" w:type="pct"/>
+            <w:tcW w:w="442" w:type="pct"/>
             <w:tcBorders>
               <w:top w:val="outset" w:sz="6" w:space="0" w:color="auto"/>
               <w:left w:val="outset" w:sz="6" w:space="0" w:color="auto"/>
@@ -3274,9 +3729,7 @@
             <w:pPr>
               <w:pStyle w:val="Ttulo1"/>
               <w:rPr>
-                <w:rFonts w:ascii="Arial" w:hAnsi="Arial" w:cs="Arial"/>
-                <w:b w:val="0"/>
-                <w:bCs/>
+                <w:rFonts w:ascii="Arial" w:eastAsiaTheme="minorEastAsia" w:hAnsi="Arial" w:cs="Arial"/>
                 <w:sz w:val="22"/>
                 <w:szCs w:val="22"/>
                 <w:u w:val="none"/>
@@ -3284,8 +3737,7 @@
             </w:pPr>
             <w:r>
               <w:rPr>
-                <w:rFonts w:ascii="Arial" w:hAnsi="Arial" w:cs="Arial"/>
-                <w:b w:val="0"/>
+                <w:rFonts w:ascii="Arial" w:eastAsiaTheme="minorEastAsia" w:hAnsi="Arial" w:cs="Arial"/>
                 <w:bCs/>
                 <w:sz w:val="22"/>
                 <w:szCs w:val="22"/>
@@ -3309,9 +3761,7 @@
             <w:pPr>
               <w:pStyle w:val="Ttulo1"/>
               <w:rPr>
-                <w:rFonts w:ascii="Arial" w:hAnsi="Arial" w:cs="Arial"/>
-                <w:b w:val="0"/>
-                <w:bCs/>
+                <w:rFonts w:ascii="Arial" w:eastAsiaTheme="minorEastAsia" w:hAnsi="Arial" w:cs="Arial"/>
                 <w:sz w:val="22"/>
                 <w:szCs w:val="22"/>
                 <w:u w:val="none"/>
@@ -3319,8 +3769,7 @@
             </w:pPr>
             <w:r>
               <w:rPr>
-                <w:rFonts w:ascii="Arial" w:hAnsi="Arial" w:cs="Arial"/>
-                <w:b w:val="0"/>
+                <w:rFonts w:ascii="Arial" w:eastAsiaTheme="minorEastAsia" w:hAnsi="Arial" w:cs="Arial"/>
                 <w:bCs/>
                 <w:sz w:val="22"/>
                 <w:szCs w:val="22"/>
@@ -3332,7 +3781,7 @@
         </w:tc>
         <w:tc>
           <w:tcPr>
-            <w:tcW w:w="2852" w:type="pct"/>
+            <w:tcW w:w="2792" w:type="pct"/>
             <w:gridSpan w:val="6"/>
             <w:tcBorders>
               <w:top w:val="outset" w:sz="6" w:space="0" w:color="auto"/>
@@ -3345,9 +3794,7 @@
             <w:pPr>
               <w:pStyle w:val="Ttulo1"/>
               <w:rPr>
-                <w:rFonts w:ascii="Arial" w:hAnsi="Arial" w:cs="Arial"/>
-                <w:b w:val="0"/>
-                <w:bCs/>
+                <w:rFonts w:ascii="Arial" w:eastAsiaTheme="minorEastAsia" w:hAnsi="Arial" w:cs="Arial"/>
                 <w:sz w:val="22"/>
                 <w:szCs w:val="22"/>
                 <w:u w:val="none"/>
@@ -3355,8 +3802,7 @@
             </w:pPr>
             <w:r>
               <w:rPr>
-                <w:rFonts w:ascii="Arial" w:hAnsi="Arial" w:cs="Arial"/>
-                <w:b w:val="0"/>
+                <w:rFonts w:ascii="Arial" w:eastAsiaTheme="minorEastAsia" w:hAnsi="Arial" w:cs="Arial"/>
                 <w:bCs/>
                 <w:sz w:val="22"/>
                 <w:szCs w:val="22"/>
@@ -3368,7 +3814,7 @@
         </w:tc>
         <w:tc>
           <w:tcPr>
-            <w:tcW w:w="1026" w:type="pct"/>
+            <w:tcW w:w="1100" w:type="pct"/>
             <w:tcBorders>
               <w:top w:val="outset" w:sz="6" w:space="0" w:color="auto"/>
               <w:left w:val="outset" w:sz="6" w:space="0" w:color="auto"/>
@@ -3380,9 +3826,7 @@
             <w:pPr>
               <w:pStyle w:val="Ttulo1"/>
               <w:rPr>
-                <w:rFonts w:ascii="Arial" w:hAnsi="Arial" w:cs="Arial"/>
-                <w:b w:val="0"/>
-                <w:bCs/>
+                <w:rFonts w:ascii="Arial" w:eastAsiaTheme="minorEastAsia" w:hAnsi="Arial" w:cs="Arial"/>
                 <w:sz w:val="22"/>
                 <w:szCs w:val="22"/>
                 <w:u w:val="none"/>
@@ -3391,8 +3835,7 @@
             <w:proofErr w:type="spellStart"/>
             <w:r>
               <w:rPr>
-                <w:rFonts w:ascii="Arial" w:hAnsi="Arial" w:cs="Arial"/>
-                <w:b w:val="0"/>
+                <w:rFonts w:ascii="Arial" w:eastAsiaTheme="minorEastAsia" w:hAnsi="Arial" w:cs="Arial"/>
                 <w:bCs/>
                 <w:sz w:val="22"/>
                 <w:szCs w:val="22"/>
@@ -3403,8 +3846,7 @@
             <w:proofErr w:type="spellEnd"/>
             <w:r>
               <w:rPr>
-                <w:rFonts w:ascii="Arial" w:hAnsi="Arial" w:cs="Arial"/>
-                <w:b w:val="0"/>
+                <w:rFonts w:ascii="Arial" w:eastAsiaTheme="minorEastAsia" w:hAnsi="Arial" w:cs="Arial"/>
                 <w:bCs/>
                 <w:sz w:val="22"/>
                 <w:szCs w:val="22"/>
@@ -3423,7 +3865,7 @@
         </w:trPr>
         <w:tc>
           <w:tcPr>
-            <w:tcW w:w="455" w:type="pct"/>
+            <w:tcW w:w="442" w:type="pct"/>
             <w:tcBorders>
               <w:top w:val="outset" w:sz="6" w:space="0" w:color="auto"/>
               <w:left w:val="outset" w:sz="6" w:space="0" w:color="auto"/>
@@ -3435,40 +3877,28 @@
             <w:pPr>
               <w:pStyle w:val="Ttulo1"/>
               <w:rPr>
-                <w:rFonts w:ascii="Arial" w:hAnsi="Arial" w:cs="Arial"/>
+                <w:rFonts w:ascii="Arial" w:eastAsiaTheme="minorEastAsia" w:hAnsi="Arial" w:cs="Arial"/>
                 <w:bCs/>
                 <w:sz w:val="22"/>
                 <w:szCs w:val="22"/>
-              </w:rPr>
-            </w:pPr>
-          </w:p>
-        </w:tc>
-        <w:tc>
-          <w:tcPr>
-            <w:tcW w:w="576" w:type="pct"/>
-            <w:tcBorders>
-              <w:top w:val="outset" w:sz="6" w:space="0" w:color="auto"/>
-              <w:left w:val="outset" w:sz="6" w:space="0" w:color="auto"/>
-              <w:bottom w:val="outset" w:sz="6" w:space="0" w:color="auto"/>
-              <w:right w:val="outset" w:sz="6" w:space="0" w:color="auto"/>
-            </w:tcBorders>
-          </w:tcPr>
-          <w:p>
-            <w:pPr>
-              <w:pStyle w:val="Ttulo1"/>
-              <w:rPr>
-                <w:rFonts w:ascii="Arial" w:hAnsi="Arial" w:cs="Arial"/>
+                <w:u w:val="none"/>
+              </w:rPr>
+            </w:pPr>
+            <w:r>
+              <w:rPr>
+                <w:rFonts w:ascii="Arial" w:eastAsiaTheme="minorEastAsia" w:hAnsi="Arial" w:cs="Arial"/>
                 <w:bCs/>
                 <w:sz w:val="22"/>
                 <w:szCs w:val="22"/>
-              </w:rPr>
-            </w:pPr>
-          </w:p>
-        </w:tc>
-        <w:tc>
-          <w:tcPr>
-            <w:tcW w:w="2852" w:type="pct"/>
-            <w:gridSpan w:val="6"/>
+                <w:u w:val="none"/>
+              </w:rPr>
+              <w:t>1.1</w:t>
+            </w:r>
+          </w:p>
+        </w:tc>
+        <w:tc>
+          <w:tcPr>
+            <w:tcW w:w="576" w:type="pct"/>
             <w:tcBorders>
               <w:top w:val="outset" w:sz="6" w:space="0" w:color="auto"/>
               <w:left w:val="outset" w:sz="6" w:space="0" w:color="auto"/>
@@ -3480,46 +3910,29 @@
             <w:pPr>
               <w:pStyle w:val="Ttulo1"/>
               <w:rPr>
-                <w:rFonts w:ascii="Arial" w:hAnsi="Arial" w:cs="Arial"/>
+                <w:rFonts w:ascii="Arial" w:eastAsiaTheme="minorEastAsia" w:hAnsi="Arial" w:cs="Arial"/>
                 <w:bCs/>
                 <w:sz w:val="22"/>
                 <w:szCs w:val="22"/>
-              </w:rPr>
-            </w:pPr>
-          </w:p>
-        </w:tc>
-        <w:tc>
-          <w:tcPr>
-            <w:tcW w:w="1026" w:type="pct"/>
-            <w:tcBorders>
-              <w:top w:val="outset" w:sz="6" w:space="0" w:color="auto"/>
-              <w:left w:val="outset" w:sz="6" w:space="0" w:color="auto"/>
-              <w:bottom w:val="outset" w:sz="6" w:space="0" w:color="auto"/>
-              <w:right w:val="outset" w:sz="6" w:space="0" w:color="auto"/>
-            </w:tcBorders>
-          </w:tcPr>
-          <w:p>
-            <w:pPr>
-              <w:pStyle w:val="Ttulo1"/>
-              <w:rPr>
-                <w:rFonts w:ascii="Arial" w:hAnsi="Arial" w:cs="Arial"/>
+                <w:u w:val="none"/>
+              </w:rPr>
+            </w:pPr>
+            <w:r>
+              <w:rPr>
+                <w:rFonts w:ascii="Arial" w:eastAsiaTheme="minorEastAsia" w:hAnsi="Arial" w:cs="Arial"/>
                 <w:bCs/>
                 <w:sz w:val="22"/>
                 <w:szCs w:val="22"/>
-              </w:rPr>
-            </w:pPr>
-          </w:p>
-        </w:tc>
-      </w:tr>
-      <w:tr>
-        <w:trPr>
-          <w:cantSplit/>
-          <w:tblCellSpacing w:w="20" w:type="dxa"/>
-          <w:jc w:val="center"/>
-        </w:trPr>
-        <w:tc>
-          <w:tcPr>
-            <w:tcW w:w="455" w:type="pct"/>
+                <w:u w:val="none"/>
+              </w:rPr>
+              <w:t>05/07/2013</w:t>
+            </w:r>
+          </w:p>
+        </w:tc>
+        <w:tc>
+          <w:tcPr>
+            <w:tcW w:w="2792" w:type="pct"/>
+            <w:gridSpan w:val="6"/>
             <w:tcBorders>
               <w:top w:val="outset" w:sz="6" w:space="0" w:color="auto"/>
               <w:left w:val="outset" w:sz="6" w:space="0" w:color="auto"/>
@@ -3531,40 +3944,28 @@
             <w:pPr>
               <w:pStyle w:val="Ttulo1"/>
               <w:rPr>
-                <w:rFonts w:ascii="Arial" w:hAnsi="Arial" w:cs="Arial"/>
+                <w:rFonts w:ascii="Arial" w:eastAsiaTheme="minorEastAsia" w:hAnsi="Arial" w:cs="Arial"/>
                 <w:bCs/>
                 <w:sz w:val="22"/>
                 <w:szCs w:val="22"/>
-              </w:rPr>
-            </w:pPr>
-          </w:p>
-        </w:tc>
-        <w:tc>
-          <w:tcPr>
-            <w:tcW w:w="576" w:type="pct"/>
-            <w:tcBorders>
-              <w:top w:val="outset" w:sz="6" w:space="0" w:color="auto"/>
-              <w:left w:val="outset" w:sz="6" w:space="0" w:color="auto"/>
-              <w:bottom w:val="outset" w:sz="6" w:space="0" w:color="auto"/>
-              <w:right w:val="outset" w:sz="6" w:space="0" w:color="auto"/>
-            </w:tcBorders>
-          </w:tcPr>
-          <w:p>
-            <w:pPr>
-              <w:pStyle w:val="Ttulo1"/>
-              <w:rPr>
-                <w:rFonts w:ascii="Arial" w:hAnsi="Arial" w:cs="Arial"/>
+                <w:u w:val="none"/>
+              </w:rPr>
+            </w:pPr>
+            <w:r>
+              <w:rPr>
+                <w:rFonts w:ascii="Arial" w:eastAsiaTheme="minorEastAsia" w:hAnsi="Arial" w:cs="Arial"/>
                 <w:bCs/>
                 <w:sz w:val="22"/>
                 <w:szCs w:val="22"/>
-              </w:rPr>
-            </w:pPr>
-          </w:p>
-        </w:tc>
-        <w:tc>
-          <w:tcPr>
-            <w:tcW w:w="2852" w:type="pct"/>
-            <w:gridSpan w:val="6"/>
+                <w:u w:val="none"/>
+              </w:rPr>
+              <w:t>Refinamiento en los pasos</w:t>
+            </w:r>
+          </w:p>
+        </w:tc>
+        <w:tc>
+          <w:tcPr>
+            <w:tcW w:w="1100" w:type="pct"/>
             <w:tcBorders>
               <w:top w:val="outset" w:sz="6" w:space="0" w:color="auto"/>
               <w:left w:val="outset" w:sz="6" w:space="0" w:color="auto"/>
@@ -3576,34 +3977,35 @@
             <w:pPr>
               <w:pStyle w:val="Ttulo1"/>
               <w:rPr>
-                <w:rFonts w:ascii="Arial" w:hAnsi="Arial" w:cs="Arial"/>
+                <w:rFonts w:ascii="Arial" w:eastAsiaTheme="minorEastAsia" w:hAnsi="Arial" w:cs="Arial"/>
                 <w:bCs/>
                 <w:sz w:val="22"/>
                 <w:szCs w:val="22"/>
-              </w:rPr>
-            </w:pPr>
-          </w:p>
-        </w:tc>
-        <w:tc>
-          <w:tcPr>
-            <w:tcW w:w="1026" w:type="pct"/>
-            <w:tcBorders>
-              <w:top w:val="outset" w:sz="6" w:space="0" w:color="auto"/>
-              <w:left w:val="outset" w:sz="6" w:space="0" w:color="auto"/>
-              <w:bottom w:val="outset" w:sz="6" w:space="0" w:color="auto"/>
-              <w:right w:val="outset" w:sz="6" w:space="0" w:color="auto"/>
-            </w:tcBorders>
-          </w:tcPr>
-          <w:p>
-            <w:pPr>
-              <w:pStyle w:val="Ttulo1"/>
-              <w:rPr>
-                <w:rFonts w:ascii="Arial" w:hAnsi="Arial" w:cs="Arial"/>
+                <w:u w:val="none"/>
+              </w:rPr>
+            </w:pPr>
+            <w:proofErr w:type="spellStart"/>
+            <w:r>
+              <w:rPr>
+                <w:rFonts w:ascii="Arial" w:eastAsiaTheme="minorEastAsia" w:hAnsi="Arial" w:cs="Arial"/>
                 <w:bCs/>
                 <w:sz w:val="22"/>
                 <w:szCs w:val="22"/>
-              </w:rPr>
-            </w:pPr>
+                <w:u w:val="none"/>
+              </w:rPr>
+              <w:t>Biancato</w:t>
+            </w:r>
+            <w:proofErr w:type="spellEnd"/>
+            <w:r>
+              <w:rPr>
+                <w:rFonts w:ascii="Arial" w:eastAsiaTheme="minorEastAsia" w:hAnsi="Arial" w:cs="Arial"/>
+                <w:bCs/>
+                <w:sz w:val="22"/>
+                <w:szCs w:val="22"/>
+                <w:u w:val="none"/>
+              </w:rPr>
+              <w:t>, Enzo</w:t>
+            </w:r>
           </w:p>
         </w:tc>
       </w:tr>

</xml_diff>

<commit_message>
Se termino con el diseño de los casos de prueba para el caso de uso "Registrar paciente". Se modificó levemente el trazo fino del mismo caso de uso.
</commit_message>
<xml_diff>
--- a/repository/S.A.P.O/Producto/Iteraciones/Iteracion_01/02_Documento_Requerimiento/Trazos finos/Trazo_Fino_CU_Registrar_Paciente.docx
+++ b/repository/S.A.P.O/Producto/Iteraciones/Iteracion_01/02_Documento_Requerimiento/Trazos finos/Trazo_Fino_CU_Registrar_Paciente.docx
@@ -2807,13 +2807,14 @@
                 <w:rFonts w:ascii="Arial" w:hAnsi="Arial" w:cs="Arial"/>
                 <w:lang w:val="es-ES" w:eastAsia="es-ES"/>
               </w:rPr>
-              <w:t xml:space="preserve"> informa la situación.</w:t>
-            </w:r>
-            <w:r>
-              <w:rPr>
-                <w:lang w:val="es-ES" w:eastAsia="es-ES"/>
-              </w:rPr>
-              <w:t xml:space="preserve"> </w:t>
+              <w:t xml:space="preserve"> informa la situación</w:t>
+            </w:r>
+            <w:r>
+              <w:rPr>
+                <w:rFonts w:ascii="Arial" w:hAnsi="Arial" w:cs="Arial"/>
+                <w:lang w:val="es-ES" w:eastAsia="es-ES"/>
+              </w:rPr>
+              <w:t xml:space="preserve"> y muestra los datos del paciente.</w:t>
             </w:r>
           </w:p>
           <w:p>
@@ -3137,13 +3138,14 @@
                 <w:rFonts w:ascii="Arial" w:hAnsi="Arial" w:cs="Arial"/>
                 <w:lang w:val="es-ES" w:eastAsia="es-ES"/>
               </w:rPr>
-              <w:t xml:space="preserve"> informa que se ha registrado con éxito al nuevo paciente.</w:t>
-            </w:r>
-            <w:r>
-              <w:rPr>
-                <w:lang w:val="es-ES" w:eastAsia="es-ES"/>
-              </w:rPr>
-              <w:t xml:space="preserve"> </w:t>
+              <w:t xml:space="preserve"> informa que se ha registrado con éxito al nuevo paciente</w:t>
+            </w:r>
+            <w:r>
+              <w:rPr>
+                <w:rFonts w:ascii="Arial" w:hAnsi="Arial" w:cs="Arial"/>
+                <w:lang w:val="es-ES" w:eastAsia="es-ES"/>
+              </w:rPr>
+              <w:t xml:space="preserve"> y muestra los datos.</w:t>
             </w:r>
           </w:p>
         </w:tc>

</xml_diff>